<commit_message>
added example in OS to plot hierarchical clustering
</commit_message>
<xml_diff>
--- a/2016-08-16_MultiPEN_v001/documentation/RunningMultiPEN.docx
+++ b/2016-08-16_MultiPEN_v001/documentation/RunningMultiPEN.docx
@@ -118,21 +118,7 @@
             <w:rStyle w:val="Hyperlink"/>
             <w:rFonts w:cs="Helvetica"/>
           </w:rPr>
-          <w:t>http://www.mathworks.com/products/compiler/mcr/inde</w:t>
-        </w:r>
-        <w:r>
-          <w:rPr>
-            <w:rStyle w:val="Hyperlink"/>
-            <w:rFonts w:cs="Helvetica"/>
-          </w:rPr>
-          <w:t>x</w:t>
-        </w:r>
-        <w:r>
-          <w:rPr>
-            <w:rStyle w:val="Hyperlink"/>
-            <w:rFonts w:cs="Helvetica"/>
-          </w:rPr>
-          <w:t>.html</w:t>
+          <w:t>http://www.mathworks.com/products/compiler/mcr/index.html</w:t>
         </w:r>
       </w:hyperlink>
       <w:r>
@@ -340,20 +326,21 @@
           <w:rFonts w:cs="Helvetica"/>
           <w:i/>
         </w:rPr>
-        <w:t>cross_validation</w:t>
+        <w:t>crossVa</w:t>
+      </w:r>
+      <w:r>
+        <w:rPr>
+          <w:rFonts w:cs="Helvetica"/>
+          <w:i/>
+        </w:rPr>
+        <w:t>lidation</w:t>
       </w:r>
       <w:proofErr w:type="spellEnd"/>
       <w:r>
         <w:rPr>
           <w:rFonts w:cs="Helvetica"/>
         </w:rPr>
-        <w:t>.</w:t>
-      </w:r>
-      <w:r>
-        <w:rPr>
-          <w:rFonts w:cs="Helvetica"/>
-        </w:rPr>
-        <w:t xml:space="preserve"> </w:t>
+        <w:t xml:space="preserve">. </w:t>
       </w:r>
     </w:p>
     <w:p>
@@ -410,17 +397,17 @@
           <w:rFonts w:cs="Helvetica"/>
           <w:b/>
         </w:rPr>
-        <w:t>cross</w:t>
-      </w:r>
+        <w:t>crossVa</w:t>
+      </w:r>
+      <w:r>
+        <w:rPr>
+          <w:rFonts w:cs="Helvetica"/>
+          <w:b/>
+        </w:rPr>
+        <w:t>lidation</w:t>
+      </w:r>
+      <w:proofErr w:type="spellEnd"/>
       <w:proofErr w:type="gramEnd"/>
-      <w:r>
-        <w:rPr>
-          <w:rFonts w:cs="Helvetica"/>
-          <w:b/>
-        </w:rPr>
-        <w:t>_validation</w:t>
-      </w:r>
-      <w:proofErr w:type="spellEnd"/>
       <w:r>
         <w:rPr>
           <w:rFonts w:cs="Helvetica"/>
@@ -2113,7 +2100,14 @@
                                 <w:rFonts w:ascii="American Typewriter" w:hAnsi="American Typewriter" w:cs="Helvetica"/>
                                 <w:b/>
                               </w:rPr>
-                              <w:t>cross_validation</w:t>
+                              <w:t>crossVa</w:t>
+                            </w:r>
+                            <w:r>
+                              <w:rPr>
+                                <w:rFonts w:ascii="American Typewriter" w:hAnsi="American Typewriter" w:cs="Helvetica"/>
+                                <w:b/>
+                              </w:rPr>
+                              <w:t>lidation</w:t>
                             </w:r>
                             <w:proofErr w:type="spellEnd"/>
                             <w:r>
@@ -2216,7 +2210,14 @@
                           <w:rFonts w:ascii="American Typewriter" w:hAnsi="American Typewriter" w:cs="Helvetica"/>
                           <w:b/>
                         </w:rPr>
-                        <w:t>cross_validation</w:t>
+                        <w:t>crossVa</w:t>
+                      </w:r>
+                      <w:r>
+                        <w:rPr>
+                          <w:rFonts w:ascii="American Typewriter" w:hAnsi="American Typewriter" w:cs="Helvetica"/>
+                          <w:b/>
+                        </w:rPr>
+                        <w:t>lidation</w:t>
                       </w:r>
                       <w:proofErr w:type="spellEnd"/>
                       <w:r>
@@ -2337,13 +2338,7 @@
         <w:rPr>
           <w:rFonts w:cs="Helvetica"/>
         </w:rPr>
-        <w:t xml:space="preserve">After selecting </w:t>
-      </w:r>
-      <w:r>
-        <w:rPr>
-          <w:rFonts w:cs="Helvetica"/>
-        </w:rPr>
-        <w:t xml:space="preserve">the best </w:t>
+        <w:t xml:space="preserve">After selecting the best </w:t>
       </w:r>
       <w:r>
         <w:rPr>
@@ -2355,13 +2350,7 @@
         <w:rPr>
           <w:rFonts w:cs="Helvetica"/>
         </w:rPr>
-        <w:t xml:space="preserve"> parameter to optimise </w:t>
-      </w:r>
-      <w:r>
-        <w:rPr>
-          <w:rFonts w:cs="Helvetica"/>
-        </w:rPr>
-        <w:t xml:space="preserve">the logistic regression problem, </w:t>
+        <w:t xml:space="preserve"> parameter to optimise the logistic regression problem, </w:t>
       </w:r>
       <w:proofErr w:type="spellStart"/>
       <w:r>
@@ -2417,8 +2406,6 @@
         </w:rPr>
         <w:t>based on their expression (genes) and/or levels (metabolites)</w:t>
       </w:r>
-      <w:bookmarkStart w:id="0" w:name="_GoBack"/>
-      <w:bookmarkEnd w:id="0"/>
       <w:r>
         <w:rPr>
           <w:rFonts w:cs="Helvetica"/>
@@ -4921,6 +4908,654 @@
     </w:p>
     <w:p/>
     <w:p/>
+    <w:p/>
+    <w:p>
+      <w:pPr>
+        <w:pStyle w:val="Heading1"/>
+        <w:rPr>
+          <w:rFonts w:ascii="Calibri" w:hAnsi="Calibri"/>
+        </w:rPr>
+      </w:pPr>
+      <w:r>
+        <w:rPr>
+          <w:rFonts w:ascii="Calibri" w:hAnsi="Calibri"/>
+        </w:rPr>
+        <w:t>Hierarchical Clustering</w:t>
+      </w:r>
+    </w:p>
+    <w:p/>
+    <w:p>
+      <w:pPr>
+        <w:pStyle w:val="Heading2"/>
+        <w:rPr>
+          <w:rFonts w:ascii="Calibri" w:hAnsi="Calibri"/>
+        </w:rPr>
+      </w:pPr>
+      <w:r>
+        <w:rPr>
+          <w:rFonts w:ascii="Calibri" w:hAnsi="Calibri"/>
+        </w:rPr>
+        <w:t>Syntax</w:t>
+      </w:r>
+    </w:p>
+    <w:p>
+      <w:pPr>
+        <w:pStyle w:val="Heading2"/>
+        <w:rPr>
+          <w:rFonts w:ascii="Calibri" w:hAnsi="Calibri"/>
+        </w:rPr>
+      </w:pPr>
+      <w:r>
+        <w:rPr>
+          <w:rFonts w:ascii="Calibri" w:hAnsi="Calibri"/>
+        </w:rPr>
+        <w:t>Description</w:t>
+      </w:r>
+    </w:p>
+    <w:p>
+      <w:pPr>
+        <w:pStyle w:val="Heading2"/>
+        <w:rPr>
+          <w:rFonts w:ascii="Calibri" w:hAnsi="Calibri"/>
+        </w:rPr>
+      </w:pPr>
+      <w:r>
+        <w:rPr>
+          <w:rFonts w:ascii="Calibri" w:hAnsi="Calibri"/>
+        </w:rPr>
+        <w:t>Output Files</w:t>
+      </w:r>
+    </w:p>
+    <w:p>
+      <w:pPr>
+        <w:rPr>
+          <w:rFonts w:cs="Helvetica"/>
+        </w:rPr>
+      </w:pPr>
+    </w:p>
+    <w:p>
+      <w:pPr>
+        <w:rPr>
+          <w:rFonts w:cs="Helvetica"/>
+        </w:rPr>
+      </w:pPr>
+      <w:r>
+        <w:rPr>
+          <w:rFonts w:cs="Helvetica"/>
+        </w:rPr>
+        <w:t>Default Output folder:</w:t>
+      </w:r>
+    </w:p>
+    <w:p>
+      <w:pPr>
+        <w:rPr>
+          <w:rFonts w:cs="Helvetica"/>
+        </w:rPr>
+      </w:pPr>
+      <w:proofErr w:type="spellStart"/>
+      <w:r>
+        <w:rPr>
+          <w:rFonts w:cs="Helvetica"/>
+        </w:rPr>
+        <w:t>output_MultiPEN</w:t>
+      </w:r>
+      <w:proofErr w:type="spellEnd"/>
+      <w:r>
+        <w:rPr>
+          <w:rFonts w:cs="Helvetica"/>
+        </w:rPr>
+        <w:t>/stats/hierarchical_clustering.png</w:t>
+      </w:r>
+    </w:p>
+    <w:p>
+      <w:pPr>
+        <w:pStyle w:val="Heading2"/>
+        <w:rPr>
+          <w:rFonts w:ascii="Calibri" w:hAnsi="Calibri"/>
+        </w:rPr>
+      </w:pPr>
+      <w:bookmarkStart w:id="0" w:name="_GoBack"/>
+      <w:bookmarkEnd w:id="0"/>
+    </w:p>
+    <w:p>
+      <w:pPr>
+        <w:pStyle w:val="Heading2"/>
+        <w:rPr>
+          <w:rFonts w:ascii="Calibri" w:hAnsi="Calibri"/>
+        </w:rPr>
+      </w:pPr>
+      <w:r>
+        <w:rPr>
+          <w:rFonts w:ascii="Calibri" w:hAnsi="Calibri"/>
+        </w:rPr>
+        <w:t>Example - OS</w:t>
+      </w:r>
+    </w:p>
+    <w:p/>
+    <w:p>
+      <w:r>
+        <w:rPr>
+          <w:rFonts w:cs="Helvetica"/>
+          <w:noProof/>
+          <w:lang w:eastAsia="en-GB"/>
+        </w:rPr>
+        <mc:AlternateContent>
+          <mc:Choice Requires="wps">
+            <w:drawing>
+              <wp:anchor distT="0" distB="0" distL="114300" distR="114300" simplePos="0" relativeHeight="251667456" behindDoc="0" locked="0" layoutInCell="1" allowOverlap="1" wp14:anchorId="679AD873" wp14:editId="3A6EA8AB">
+                <wp:simplePos x="0" y="0"/>
+                <wp:positionH relativeFrom="column">
+                  <wp:posOffset>0</wp:posOffset>
+                </wp:positionH>
+                <wp:positionV relativeFrom="paragraph">
+                  <wp:posOffset>180975</wp:posOffset>
+                </wp:positionV>
+                <wp:extent cx="5715635" cy="640080"/>
+                <wp:effectExtent l="0" t="0" r="24765" b="20320"/>
+                <wp:wrapSquare wrapText="bothSides"/>
+                <wp:docPr id="5" name="Text Box 5"/>
+                <wp:cNvGraphicFramePr/>
+                <a:graphic xmlns:a="http://schemas.openxmlformats.org/drawingml/2006/main">
+                  <a:graphicData uri="http://schemas.microsoft.com/office/word/2010/wordprocessingShape">
+                    <wps:wsp>
+                      <wps:cNvSpPr txBox="1"/>
+                      <wps:spPr>
+                        <a:xfrm>
+                          <a:off x="0" y="0"/>
+                          <a:ext cx="5715635" cy="640080"/>
+                        </a:xfrm>
+                        <a:prstGeom prst="rect">
+                          <a:avLst/>
+                        </a:prstGeom>
+                        <a:solidFill>
+                          <a:schemeClr val="bg2">
+                            <a:lumMod val="90000"/>
+                          </a:schemeClr>
+                        </a:solidFill>
+                        <a:ln/>
+                      </wps:spPr>
+                      <wps:style>
+                        <a:lnRef idx="2">
+                          <a:schemeClr val="dk1"/>
+                        </a:lnRef>
+                        <a:fillRef idx="1">
+                          <a:schemeClr val="lt1"/>
+                        </a:fillRef>
+                        <a:effectRef idx="0">
+                          <a:schemeClr val="dk1"/>
+                        </a:effectRef>
+                        <a:fontRef idx="minor">
+                          <a:schemeClr val="dk1"/>
+                        </a:fontRef>
+                      </wps:style>
+                      <wps:txbx>
+                        <w:txbxContent>
+                          <w:p>
+                            <w:pPr>
+                              <w:rPr>
+                                <w:rFonts w:ascii="American Typewriter" w:hAnsi="American Typewriter" w:cs="Helvetica"/>
+                              </w:rPr>
+                            </w:pPr>
+                            <w:r>
+                              <w:rPr>
+                                <w:rFonts w:ascii="American Typewriter" w:hAnsi="American Typewriter" w:cs="Helvetica"/>
+                              </w:rPr>
+                              <w:t xml:space="preserve">$MultiPEN </w:t>
+                            </w:r>
+                            <w:proofErr w:type="spellStart"/>
+                            <w:r>
+                              <w:rPr>
+                                <w:rFonts w:ascii="American Typewriter" w:hAnsi="American Typewriter" w:cs="Helvetica"/>
+                                <w:b/>
+                              </w:rPr>
+                              <w:t>hierarchicalClustering</w:t>
+                            </w:r>
+                            <w:proofErr w:type="spellEnd"/>
+                            <w:r>
+                              <w:rPr>
+                                <w:rFonts w:ascii="American Typewriter" w:hAnsi="American Typewriter" w:cs="Helvetica"/>
+                              </w:rPr>
+                              <w:t xml:space="preserve"> $</w:t>
+                            </w:r>
+                            <w:proofErr w:type="spellStart"/>
+                            <w:r>
+                              <w:rPr>
+                                <w:rFonts w:ascii="American Typewriter" w:hAnsi="American Typewriter" w:cs="Helvetica"/>
+                              </w:rPr>
+                              <w:t>O</w:t>
+                            </w:r>
+                            <w:r>
+                              <w:rPr>
+                                <w:rFonts w:ascii="American Typewriter" w:hAnsi="American Typewriter" w:cs="Helvetica"/>
+                              </w:rPr>
+                              <w:t>utputDirectory</w:t>
+                            </w:r>
+                            <w:proofErr w:type="spellEnd"/>
+                            <w:r>
+                              <w:rPr>
+                                <w:rFonts w:ascii="American Typewriter" w:hAnsi="American Typewriter" w:cs="Helvetica"/>
+                              </w:rPr>
+                              <w:t xml:space="preserve"> $</w:t>
+                            </w:r>
+                            <w:proofErr w:type="spellStart"/>
+                            <w:r>
+                              <w:rPr>
+                                <w:rFonts w:ascii="American Typewriter" w:hAnsi="American Typewriter" w:cs="Helvetica"/>
+                              </w:rPr>
+                              <w:t>ExpressionData</w:t>
+                            </w:r>
+                            <w:proofErr w:type="spellEnd"/>
+                            <w:r>
+                              <w:rPr>
+                                <w:rFonts w:ascii="American Typewriter" w:hAnsi="American Typewriter" w:cs="Helvetica"/>
+                              </w:rPr>
+                              <w:t xml:space="preserve"> $</w:t>
+                            </w:r>
+                            <w:proofErr w:type="spellStart"/>
+                            <w:r>
+                              <w:rPr>
+                                <w:rFonts w:ascii="American Typewriter" w:hAnsi="American Typewriter" w:cs="Helvetica"/>
+                              </w:rPr>
+                              <w:t>Sample</w:t>
+                            </w:r>
+                            <w:r>
+                              <w:rPr>
+                                <w:rFonts w:ascii="American Typewriter" w:hAnsi="American Typewriter" w:cs="Helvetica"/>
+                              </w:rPr>
+                              <w:t>Names</w:t>
+                            </w:r>
+                            <w:proofErr w:type="spellEnd"/>
+                            <w:r>
+                              <w:rPr>
+                                <w:rFonts w:ascii="American Typewriter" w:hAnsi="American Typewriter" w:cs="Helvetica"/>
+                              </w:rPr>
+                              <w:t xml:space="preserve"> $</w:t>
+                            </w:r>
+                            <w:proofErr w:type="spellStart"/>
+                            <w:r>
+                              <w:rPr>
+                                <w:rFonts w:ascii="American Typewriter" w:hAnsi="American Typewriter" w:cs="Helvetica"/>
+                              </w:rPr>
+                              <w:t>FeatureNames</w:t>
+                            </w:r>
+                            <w:proofErr w:type="spellEnd"/>
+                            <w:r>
+                              <w:rPr>
+                                <w:rFonts w:ascii="American Typewriter" w:hAnsi="American Typewriter" w:cs="Helvetica"/>
+                              </w:rPr>
+                              <w:t xml:space="preserve"> </w:t>
+                            </w:r>
+                            <w:r>
+                              <w:rPr>
+                                <w:rFonts w:ascii="American Typewriter" w:hAnsi="American Typewriter" w:cs="Helvetica"/>
+                              </w:rPr>
+                              <w:t xml:space="preserve">$Threshold </w:t>
+                            </w:r>
+                            <w:r>
+                              <w:rPr>
+                                <w:rFonts w:ascii="American Typewriter" w:hAnsi="American Typewriter" w:cs="Helvetica"/>
+                              </w:rPr>
+                              <w:t>$</w:t>
+                            </w:r>
+                            <w:proofErr w:type="spellStart"/>
+                            <w:r>
+                              <w:rPr>
+                                <w:rFonts w:ascii="American Typewriter" w:hAnsi="American Typewriter" w:cs="Helvetica"/>
+                              </w:rPr>
+                              <w:t>PlotTitle</w:t>
+                            </w:r>
+                            <w:proofErr w:type="spellEnd"/>
+                          </w:p>
+                        </w:txbxContent>
+                      </wps:txbx>
+                      <wps:bodyPr rot="0" spcFirstLastPara="0" vertOverflow="overflow" horzOverflow="overflow" vert="horz" wrap="square" lIns="91440" tIns="45720" rIns="91440" bIns="45720" numCol="1" spcCol="0" rtlCol="0" fromWordArt="0" anchor="ctr" anchorCtr="0" forceAA="0" compatLnSpc="1">
+                        <a:prstTxWarp prst="textNoShape">
+                          <a:avLst/>
+                        </a:prstTxWarp>
+                        <a:noAutofit/>
+                      </wps:bodyPr>
+                    </wps:wsp>
+                  </a:graphicData>
+                </a:graphic>
+                <wp14:sizeRelH relativeFrom="margin">
+                  <wp14:pctWidth>0</wp14:pctWidth>
+                </wp14:sizeRelH>
+                <wp14:sizeRelV relativeFrom="margin">
+                  <wp14:pctHeight>0</wp14:pctHeight>
+                </wp14:sizeRelV>
+              </wp:anchor>
+            </w:drawing>
+          </mc:Choice>
+          <mc:Fallback>
+            <w:pict>
+              <v:shape w14:anchorId="679AD873" id="Text Box 5" o:spid="_x0000_s1030" type="#_x0000_t202" style="position:absolute;margin-left:0;margin-top:14.25pt;width:450.05pt;height:50.4pt;z-index:251667456;visibility:visible;mso-wrap-style:square;mso-width-percent:0;mso-height-percent:0;mso-wrap-distance-left:9pt;mso-wrap-distance-top:0;mso-wrap-distance-right:9pt;mso-wrap-distance-bottom:0;mso-position-horizontal:absolute;mso-position-horizontal-relative:text;mso-position-vertical:absolute;mso-position-vertical-relative:text;mso-width-percent:0;mso-height-percent:0;mso-width-relative:margin;mso-height-relative:margin;v-text-anchor:middle" o:gfxdata="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" fillcolor="#cfcdcd [2894]" strokecolor="black [3200]" strokeweight="1pt">
+                <v:textbox>
+                  <w:txbxContent>
+                    <w:p>
+                      <w:pPr>
+                        <w:rPr>
+                          <w:rFonts w:ascii="American Typewriter" w:hAnsi="American Typewriter" w:cs="Helvetica"/>
+                        </w:rPr>
+                      </w:pPr>
+                      <w:r>
+                        <w:rPr>
+                          <w:rFonts w:ascii="American Typewriter" w:hAnsi="American Typewriter" w:cs="Helvetica"/>
+                        </w:rPr>
+                        <w:t xml:space="preserve">$MultiPEN </w:t>
+                      </w:r>
+                      <w:proofErr w:type="spellStart"/>
+                      <w:r>
+                        <w:rPr>
+                          <w:rFonts w:ascii="American Typewriter" w:hAnsi="American Typewriter" w:cs="Helvetica"/>
+                          <w:b/>
+                        </w:rPr>
+                        <w:t>hierarchicalClustering</w:t>
+                      </w:r>
+                      <w:proofErr w:type="spellEnd"/>
+                      <w:r>
+                        <w:rPr>
+                          <w:rFonts w:ascii="American Typewriter" w:hAnsi="American Typewriter" w:cs="Helvetica"/>
+                        </w:rPr>
+                        <w:t xml:space="preserve"> $</w:t>
+                      </w:r>
+                      <w:proofErr w:type="spellStart"/>
+                      <w:r>
+                        <w:rPr>
+                          <w:rFonts w:ascii="American Typewriter" w:hAnsi="American Typewriter" w:cs="Helvetica"/>
+                        </w:rPr>
+                        <w:t>O</w:t>
+                      </w:r>
+                      <w:r>
+                        <w:rPr>
+                          <w:rFonts w:ascii="American Typewriter" w:hAnsi="American Typewriter" w:cs="Helvetica"/>
+                        </w:rPr>
+                        <w:t>utputDirectory</w:t>
+                      </w:r>
+                      <w:proofErr w:type="spellEnd"/>
+                      <w:r>
+                        <w:rPr>
+                          <w:rFonts w:ascii="American Typewriter" w:hAnsi="American Typewriter" w:cs="Helvetica"/>
+                        </w:rPr>
+                        <w:t xml:space="preserve"> $</w:t>
+                      </w:r>
+                      <w:proofErr w:type="spellStart"/>
+                      <w:r>
+                        <w:rPr>
+                          <w:rFonts w:ascii="American Typewriter" w:hAnsi="American Typewriter" w:cs="Helvetica"/>
+                        </w:rPr>
+                        <w:t>ExpressionData</w:t>
+                      </w:r>
+                      <w:proofErr w:type="spellEnd"/>
+                      <w:r>
+                        <w:rPr>
+                          <w:rFonts w:ascii="American Typewriter" w:hAnsi="American Typewriter" w:cs="Helvetica"/>
+                        </w:rPr>
+                        <w:t xml:space="preserve"> $</w:t>
+                      </w:r>
+                      <w:proofErr w:type="spellStart"/>
+                      <w:r>
+                        <w:rPr>
+                          <w:rFonts w:ascii="American Typewriter" w:hAnsi="American Typewriter" w:cs="Helvetica"/>
+                        </w:rPr>
+                        <w:t>Sample</w:t>
+                      </w:r>
+                      <w:r>
+                        <w:rPr>
+                          <w:rFonts w:ascii="American Typewriter" w:hAnsi="American Typewriter" w:cs="Helvetica"/>
+                        </w:rPr>
+                        <w:t>Names</w:t>
+                      </w:r>
+                      <w:proofErr w:type="spellEnd"/>
+                      <w:r>
+                        <w:rPr>
+                          <w:rFonts w:ascii="American Typewriter" w:hAnsi="American Typewriter" w:cs="Helvetica"/>
+                        </w:rPr>
+                        <w:t xml:space="preserve"> $</w:t>
+                      </w:r>
+                      <w:proofErr w:type="spellStart"/>
+                      <w:r>
+                        <w:rPr>
+                          <w:rFonts w:ascii="American Typewriter" w:hAnsi="American Typewriter" w:cs="Helvetica"/>
+                        </w:rPr>
+                        <w:t>FeatureNames</w:t>
+                      </w:r>
+                      <w:proofErr w:type="spellEnd"/>
+                      <w:r>
+                        <w:rPr>
+                          <w:rFonts w:ascii="American Typewriter" w:hAnsi="American Typewriter" w:cs="Helvetica"/>
+                        </w:rPr>
+                        <w:t xml:space="preserve"> </w:t>
+                      </w:r>
+                      <w:r>
+                        <w:rPr>
+                          <w:rFonts w:ascii="American Typewriter" w:hAnsi="American Typewriter" w:cs="Helvetica"/>
+                        </w:rPr>
+                        <w:t xml:space="preserve">$Threshold </w:t>
+                      </w:r>
+                      <w:r>
+                        <w:rPr>
+                          <w:rFonts w:ascii="American Typewriter" w:hAnsi="American Typewriter" w:cs="Helvetica"/>
+                        </w:rPr>
+                        <w:t>$</w:t>
+                      </w:r>
+                      <w:proofErr w:type="spellStart"/>
+                      <w:r>
+                        <w:rPr>
+                          <w:rFonts w:ascii="American Typewriter" w:hAnsi="American Typewriter" w:cs="Helvetica"/>
+                        </w:rPr>
+                        <w:t>PlotTitle</w:t>
+                      </w:r>
+                      <w:proofErr w:type="spellEnd"/>
+                    </w:p>
+                  </w:txbxContent>
+                </v:textbox>
+                <w10:wrap type="square"/>
+              </v:shape>
+            </w:pict>
+          </mc:Fallback>
+        </mc:AlternateContent>
+      </w:r>
+    </w:p>
+    <w:p/>
+    <w:p/>
+    <w:p>
+      <w:pPr>
+        <w:rPr>
+          <w:rFonts w:cs="Helvetica"/>
+        </w:rPr>
+      </w:pPr>
+      <w:r>
+        <w:rPr>
+          <w:rFonts w:cs="Helvetica"/>
+        </w:rPr>
+        <w:t>Threshold t</w:t>
+      </w:r>
+      <w:r>
+        <w:rPr>
+          <w:rFonts w:cs="Helvetica"/>
+        </w:rPr>
+        <w:t>o filter expression is optional</w:t>
+      </w:r>
+      <w:r>
+        <w:rPr>
+          <w:rFonts w:cs="Helvetica"/>
+        </w:rPr>
+        <w:t>, which is</w:t>
+      </w:r>
+      <w:r>
+        <w:rPr>
+          <w:rFonts w:cs="Helvetica"/>
+        </w:rPr>
+        <w:t xml:space="preserve"> exclusive (&gt;)</w:t>
+      </w:r>
+      <w:r>
+        <w:rPr>
+          <w:rFonts w:cs="Helvetica"/>
+        </w:rPr>
+        <w:t>.</w:t>
+      </w:r>
+    </w:p>
+    <w:p>
+      <w:pPr>
+        <w:rPr>
+          <w:rFonts w:cs="Helvetica"/>
+        </w:rPr>
+      </w:pPr>
+    </w:p>
+    <w:p>
+      <w:pPr>
+        <w:keepNext/>
+        <w:jc w:val="center"/>
+      </w:pPr>
+      <w:r>
+        <w:rPr>
+          <w:rFonts w:cs="Helvetica"/>
+          <w:noProof/>
+          <w:lang w:eastAsia="en-GB"/>
+        </w:rPr>
+        <w:drawing>
+          <wp:inline distT="0" distB="0" distL="0" distR="0" wp14:anchorId="65EE89D7" wp14:editId="046DEEB4">
+            <wp:extent cx="5004072" cy="3750975"/>
+            <wp:effectExtent l="0" t="0" r="0" b="8255"/>
+            <wp:docPr id="6" name="Picture 6" descr="../../output_MultiPEN/stats/hierarchicalClustering.png"/>
+            <wp:cNvGraphicFramePr>
+              <a:graphicFrameLocks xmlns:a="http://schemas.openxmlformats.org/drawingml/2006/main" noChangeAspect="1"/>
+            </wp:cNvGraphicFramePr>
+            <a:graphic xmlns:a="http://schemas.openxmlformats.org/drawingml/2006/main">
+              <a:graphicData uri="http://schemas.openxmlformats.org/drawingml/2006/picture">
+                <pic:pic xmlns:pic="http://schemas.openxmlformats.org/drawingml/2006/picture">
+                  <pic:nvPicPr>
+                    <pic:cNvPr id="0" name="Picture 1" descr="../../output_MultiPEN/stats/hierarchicalClustering.png"/>
+                    <pic:cNvPicPr>
+                      <a:picLocks noChangeAspect="1" noChangeArrowheads="1"/>
+                    </pic:cNvPicPr>
+                  </pic:nvPicPr>
+                  <pic:blipFill>
+                    <a:blip r:embed="rId6">
+                      <a:extLst>
+                        <a:ext uri="{28A0092B-C50C-407E-A947-70E740481C1C}">
+                          <a14:useLocalDpi xmlns:a14="http://schemas.microsoft.com/office/drawing/2010/main" val="0"/>
+                        </a:ext>
+                      </a:extLst>
+                    </a:blip>
+                    <a:srcRect/>
+                    <a:stretch>
+                      <a:fillRect/>
+                    </a:stretch>
+                  </pic:blipFill>
+                  <pic:spPr bwMode="auto">
+                    <a:xfrm>
+                      <a:off x="0" y="0"/>
+                      <a:ext cx="5011231" cy="3756342"/>
+                    </a:xfrm>
+                    <a:prstGeom prst="rect">
+                      <a:avLst/>
+                    </a:prstGeom>
+                    <a:noFill/>
+                    <a:ln>
+                      <a:noFill/>
+                    </a:ln>
+                  </pic:spPr>
+                </pic:pic>
+              </a:graphicData>
+            </a:graphic>
+          </wp:inline>
+        </w:drawing>
+      </w:r>
+    </w:p>
+    <w:p>
+      <w:pPr>
+        <w:pStyle w:val="Caption"/>
+        <w:jc w:val="center"/>
+      </w:pPr>
+      <w:r>
+        <w:t xml:space="preserve">Figure </w:t>
+      </w:r>
+      <w:fldSimple w:instr=" SEQ Figure \* ARABIC ">
+        <w:r>
+          <w:rPr>
+            <w:noProof/>
+          </w:rPr>
+          <w:t>1</w:t>
+        </w:r>
+      </w:fldSimple>
+      <w:r>
+        <w:t>: Example of a figure for hierarchical clustering</w:t>
+      </w:r>
+    </w:p>
+    <w:p/>
+    <w:p/>
+    <w:p/>
+    <w:p>
+      <w:pPr>
+        <w:pStyle w:val="Heading1"/>
+        <w:rPr>
+          <w:rFonts w:ascii="Calibri" w:hAnsi="Calibri"/>
+        </w:rPr>
+      </w:pPr>
+      <w:r>
+        <w:rPr>
+          <w:rFonts w:ascii="Calibri" w:hAnsi="Calibri"/>
+        </w:rPr>
+        <w:t>Module Name</w:t>
+      </w:r>
+    </w:p>
+    <w:p>
+      <w:pPr>
+        <w:pStyle w:val="Heading2"/>
+        <w:rPr>
+          <w:rFonts w:ascii="Calibri" w:hAnsi="Calibri"/>
+        </w:rPr>
+      </w:pPr>
+      <w:r>
+        <w:rPr>
+          <w:rFonts w:ascii="Calibri" w:hAnsi="Calibri"/>
+        </w:rPr>
+        <w:t>Syntax</w:t>
+      </w:r>
+    </w:p>
+    <w:p>
+      <w:pPr>
+        <w:pStyle w:val="Heading2"/>
+        <w:rPr>
+          <w:rFonts w:ascii="Calibri" w:hAnsi="Calibri"/>
+        </w:rPr>
+      </w:pPr>
+      <w:r>
+        <w:rPr>
+          <w:rFonts w:ascii="Calibri" w:hAnsi="Calibri"/>
+        </w:rPr>
+        <w:t>Description</w:t>
+      </w:r>
+    </w:p>
+    <w:p>
+      <w:pPr>
+        <w:pStyle w:val="Heading2"/>
+        <w:rPr>
+          <w:rFonts w:ascii="Calibri" w:hAnsi="Calibri"/>
+        </w:rPr>
+      </w:pPr>
+      <w:r>
+        <w:rPr>
+          <w:rFonts w:ascii="Calibri" w:hAnsi="Calibri"/>
+        </w:rPr>
+        <w:t>Output Files</w:t>
+      </w:r>
+    </w:p>
+    <w:p>
+      <w:pPr>
+        <w:pStyle w:val="Heading2"/>
+        <w:rPr>
+          <w:rFonts w:ascii="Calibri" w:hAnsi="Calibri"/>
+        </w:rPr>
+      </w:pPr>
+      <w:r>
+        <w:rPr>
+          <w:rFonts w:ascii="Calibri" w:hAnsi="Calibri"/>
+        </w:rPr>
+        <w:t>Example - OS</w:t>
+      </w:r>
+    </w:p>
     <w:p/>
     <w:p>
       <w:pPr>
@@ -5708,6 +6343,7 @@
     <w:lsdException w:name="HTML Sample" w:semiHidden="1" w:unhideWhenUsed="1"/>
     <w:lsdException w:name="HTML Typewriter" w:semiHidden="1" w:unhideWhenUsed="1"/>
     <w:lsdException w:name="HTML Variable" w:semiHidden="1" w:unhideWhenUsed="1"/>
+    <w:lsdException w:name="Normal Table" w:semiHidden="1" w:unhideWhenUsed="1"/>
     <w:lsdException w:name="annotation subject" w:semiHidden="1" w:unhideWhenUsed="1"/>
     <w:lsdException w:name="No List" w:semiHidden="1" w:unhideWhenUsed="1"/>
     <w:lsdException w:name="Outline List 1" w:semiHidden="1" w:unhideWhenUsed="1"/>
@@ -5754,8 +6390,10 @@
     <w:lsdException w:name="Table Subtle 2" w:semiHidden="1" w:unhideWhenUsed="1"/>
     <w:lsdException w:name="Table Web 1" w:semiHidden="1" w:unhideWhenUsed="1"/>
     <w:lsdException w:name="Table Web 2" w:semiHidden="1" w:unhideWhenUsed="1"/>
+    <w:lsdException w:name="Table Web 3" w:semiHidden="1" w:unhideWhenUsed="1"/>
     <w:lsdException w:name="Balloon Text" w:semiHidden="1" w:unhideWhenUsed="1"/>
     <w:lsdException w:name="Table Grid" w:uiPriority="39"/>
+    <w:lsdException w:name="Table Theme" w:semiHidden="1" w:unhideWhenUsed="1"/>
     <w:lsdException w:name="Note Level 1" w:semiHidden="1" w:unhideWhenUsed="1"/>
     <w:lsdException w:name="Note Level 2" w:semiHidden="1" w:unhideWhenUsed="1"/>
     <w:lsdException w:name="Note Level 3" w:semiHidden="1" w:unhideWhenUsed="1"/>
@@ -6553,6 +7191,25 @@
       <w:szCs w:val="20"/>
     </w:rPr>
   </w:style>
+  <w:style w:type="paragraph" w:styleId="Caption">
+    <w:name w:val="caption"/>
+    <w:basedOn w:val="Normal"/>
+    <w:next w:val="Normal"/>
+    <w:uiPriority w:val="35"/>
+    <w:unhideWhenUsed/>
+    <w:qFormat/>
+    <w:rsid w:val="00873EB4"/>
+    <w:pPr>
+      <w:spacing w:after="200"/>
+    </w:pPr>
+    <w:rPr>
+      <w:i/>
+      <w:iCs/>
+      <w:color w:val="44546A" w:themeColor="text2"/>
+      <w:sz w:val="18"/>
+      <w:szCs w:val="18"/>
+    </w:rPr>
+  </w:style>
 </w:styles>
 </file>
 

</xml_diff>

<commit_message>
first complete draft for cross validation; added figures for example input files; added table of contents
</commit_message>
<xml_diff>
--- a/2016-08-16_MultiPEN_v001/documentation/RunningMultiPEN.docx
+++ b/2016-08-16_MultiPEN_v001/documentation/RunningMultiPEN.docx
@@ -25,27 +25,1617 @@
     </w:p>
     <w:p>
       <w:pPr>
+        <w:jc w:val="both"/>
+        <w:rPr>
+          <w:rFonts w:cs="Helvetica"/>
+        </w:rPr>
+      </w:pPr>
+      <w:r>
+        <w:rPr>
+          <w:rFonts w:cs="Helvetica"/>
+        </w:rPr>
+        <w:t xml:space="preserve">MultiPEN uses a penalised logistic regression approach to find a subset of features (genes and/or metabolites) that hold more discriminant power to separate two classes, namely control and cases [1]. Such approach uses a molecular interaction network (e.g., protein-protein interaction network or metabolic network) to find the largest connected component that best separates the two conditions (for details on the logistic regression program to be optimised refer to </w:t>
+      </w:r>
+      <w:r>
+        <w:rPr>
+          <w:rFonts w:cs="Helvetica"/>
+        </w:rPr>
+        <w:t>[1]</w:t>
+      </w:r>
+      <w:r>
+        <w:rPr>
+          <w:rFonts w:cs="Helvetica"/>
+        </w:rPr>
+        <w:t>)</w:t>
+      </w:r>
+      <w:r>
+        <w:rPr>
+          <w:rFonts w:cs="Helvetica"/>
+        </w:rPr>
+        <w:t>.</w:t>
+      </w:r>
+    </w:p>
+    <w:p>
+      <w:pPr>
+        <w:jc w:val="both"/>
+        <w:rPr>
+          <w:rFonts w:cs="Helvetica"/>
+        </w:rPr>
+      </w:pPr>
+    </w:p>
+    <w:p>
+      <w:pPr>
+        <w:jc w:val="both"/>
+        <w:rPr>
+          <w:rFonts w:cs="Helvetica"/>
+        </w:rPr>
+      </w:pPr>
+    </w:p>
+    <w:p>
+      <w:pPr>
+        <w:jc w:val="both"/>
+        <w:rPr>
+          <w:rFonts w:cs="Helvetica"/>
+          <w:b/>
+          <w:sz w:val="32"/>
+        </w:rPr>
+      </w:pPr>
+      <w:r>
+        <w:rPr>
+          <w:rFonts w:cs="Helvetica"/>
+          <w:b/>
+          <w:sz w:val="32"/>
+        </w:rPr>
+        <w:t>TABLE OF CONTENT</w:t>
+      </w:r>
+      <w:r>
+        <w:rPr>
+          <w:rFonts w:cs="Helvetica"/>
+          <w:b/>
+          <w:sz w:val="32"/>
+        </w:rPr>
+        <w:t>S</w:t>
+      </w:r>
+    </w:p>
+    <w:p>
+      <w:pPr>
+        <w:pStyle w:val="TOC1"/>
+        <w:tabs>
+          <w:tab w:val="right" w:leader="dot" w:pos="9010"/>
+        </w:tabs>
+        <w:rPr>
+          <w:rFonts w:eastAsiaTheme="minorEastAsia" w:cstheme="minorBidi"/>
+          <w:b w:val="0"/>
+          <w:bCs w:val="0"/>
+          <w:caps w:val="0"/>
+          <w:noProof/>
+          <w:sz w:val="24"/>
+          <w:szCs w:val="24"/>
+          <w:u w:val="none"/>
+          <w:lang w:eastAsia="en-GB"/>
+        </w:rPr>
+      </w:pPr>
+      <w:r>
+        <w:rPr>
+          <w:rFonts w:cs="Helvetica"/>
+          <w:b w:val="0"/>
+          <w:bCs w:val="0"/>
+          <w:caps w:val="0"/>
+        </w:rPr>
+        <w:fldChar w:fldCharType="begin"/>
+      </w:r>
+      <w:r>
+        <w:rPr>
+          <w:rFonts w:cs="Helvetica"/>
+          <w:b w:val="0"/>
+          <w:bCs w:val="0"/>
+          <w:caps w:val="0"/>
+        </w:rPr>
+        <w:instrText xml:space="preserve"> TOC \o "1-4" </w:instrText>
+      </w:r>
+      <w:r>
+        <w:rPr>
+          <w:rFonts w:cs="Helvetica"/>
+          <w:b w:val="0"/>
+          <w:bCs w:val="0"/>
+          <w:caps w:val="0"/>
+        </w:rPr>
+        <w:fldChar w:fldCharType="separate"/>
+      </w:r>
+      <w:r>
+        <w:rPr>
+          <w:rFonts w:ascii="Calibri" w:hAnsi="Calibri"/>
+          <w:noProof/>
+        </w:rPr>
+        <w:t>Getting Started</w:t>
+      </w:r>
+      <w:r>
+        <w:rPr>
+          <w:noProof/>
+        </w:rPr>
+        <w:tab/>
+      </w:r>
+      <w:r>
+        <w:rPr>
+          <w:noProof/>
+        </w:rPr>
+        <w:fldChar w:fldCharType="begin"/>
+      </w:r>
+      <w:r>
+        <w:rPr>
+          <w:noProof/>
+        </w:rPr>
+        <w:instrText xml:space="preserve"> PAGEREF _Toc464463305 \h </w:instrText>
+      </w:r>
+      <w:r>
+        <w:rPr>
+          <w:noProof/>
+        </w:rPr>
+      </w:r>
+      <w:r>
+        <w:rPr>
+          <w:noProof/>
+        </w:rPr>
+        <w:fldChar w:fldCharType="separate"/>
+      </w:r>
+      <w:r>
+        <w:rPr>
+          <w:noProof/>
+        </w:rPr>
+        <w:t>1</w:t>
+      </w:r>
+      <w:r>
+        <w:rPr>
+          <w:noProof/>
+        </w:rPr>
+        <w:fldChar w:fldCharType="end"/>
+      </w:r>
+    </w:p>
+    <w:p>
+      <w:pPr>
+        <w:pStyle w:val="TOC1"/>
+        <w:tabs>
+          <w:tab w:val="right" w:leader="dot" w:pos="9010"/>
+        </w:tabs>
+        <w:rPr>
+          <w:rFonts w:eastAsiaTheme="minorEastAsia" w:cstheme="minorBidi"/>
+          <w:b w:val="0"/>
+          <w:bCs w:val="0"/>
+          <w:caps w:val="0"/>
+          <w:noProof/>
+          <w:sz w:val="24"/>
+          <w:szCs w:val="24"/>
+          <w:u w:val="none"/>
+          <w:lang w:eastAsia="en-GB"/>
+        </w:rPr>
+      </w:pPr>
+      <w:r>
+        <w:rPr>
+          <w:rFonts w:ascii="Calibri" w:hAnsi="Calibri"/>
+          <w:noProof/>
+        </w:rPr>
+        <w:t>Cross Validation</w:t>
+      </w:r>
+      <w:r>
+        <w:rPr>
+          <w:noProof/>
+        </w:rPr>
+        <w:tab/>
+      </w:r>
+      <w:r>
+        <w:rPr>
+          <w:noProof/>
+        </w:rPr>
+        <w:fldChar w:fldCharType="begin"/>
+      </w:r>
+      <w:r>
+        <w:rPr>
+          <w:noProof/>
+        </w:rPr>
+        <w:instrText xml:space="preserve"> PAGEREF _Toc464463306 \h </w:instrText>
+      </w:r>
+      <w:r>
+        <w:rPr>
+          <w:noProof/>
+        </w:rPr>
+      </w:r>
+      <w:r>
+        <w:rPr>
+          <w:noProof/>
+        </w:rPr>
+        <w:fldChar w:fldCharType="separate"/>
+      </w:r>
+      <w:r>
+        <w:rPr>
+          <w:noProof/>
+        </w:rPr>
+        <w:t>2</w:t>
+      </w:r>
+      <w:r>
+        <w:rPr>
+          <w:noProof/>
+        </w:rPr>
+        <w:fldChar w:fldCharType="end"/>
+      </w:r>
+    </w:p>
+    <w:p>
+      <w:pPr>
+        <w:pStyle w:val="TOC2"/>
+        <w:tabs>
+          <w:tab w:val="right" w:leader="dot" w:pos="9010"/>
+        </w:tabs>
+        <w:rPr>
+          <w:rFonts w:eastAsiaTheme="minorEastAsia" w:cstheme="minorBidi"/>
+          <w:b w:val="0"/>
+          <w:bCs w:val="0"/>
+          <w:smallCaps w:val="0"/>
+          <w:noProof/>
+          <w:sz w:val="24"/>
+          <w:szCs w:val="24"/>
+          <w:lang w:eastAsia="en-GB"/>
+        </w:rPr>
+      </w:pPr>
+      <w:r>
+        <w:rPr>
+          <w:rFonts w:ascii="Calibri" w:hAnsi="Calibri"/>
+          <w:noProof/>
+        </w:rPr>
+        <w:t>Syntax</w:t>
+      </w:r>
+      <w:r>
+        <w:rPr>
+          <w:noProof/>
+        </w:rPr>
+        <w:tab/>
+      </w:r>
+      <w:r>
+        <w:rPr>
+          <w:noProof/>
+        </w:rPr>
+        <w:fldChar w:fldCharType="begin"/>
+      </w:r>
+      <w:r>
+        <w:rPr>
+          <w:noProof/>
+        </w:rPr>
+        <w:instrText xml:space="preserve"> PAGEREF _Toc464463307 \h </w:instrText>
+      </w:r>
+      <w:r>
+        <w:rPr>
+          <w:noProof/>
+        </w:rPr>
+      </w:r>
+      <w:r>
+        <w:rPr>
+          <w:noProof/>
+        </w:rPr>
+        <w:fldChar w:fldCharType="separate"/>
+      </w:r>
+      <w:r>
+        <w:rPr>
+          <w:noProof/>
+        </w:rPr>
+        <w:t>2</w:t>
+      </w:r>
+      <w:r>
+        <w:rPr>
+          <w:noProof/>
+        </w:rPr>
+        <w:fldChar w:fldCharType="end"/>
+      </w:r>
+    </w:p>
+    <w:p>
+      <w:pPr>
+        <w:pStyle w:val="TOC2"/>
+        <w:tabs>
+          <w:tab w:val="right" w:leader="dot" w:pos="9010"/>
+        </w:tabs>
+        <w:rPr>
+          <w:rFonts w:eastAsiaTheme="minorEastAsia" w:cstheme="minorBidi"/>
+          <w:b w:val="0"/>
+          <w:bCs w:val="0"/>
+          <w:smallCaps w:val="0"/>
+          <w:noProof/>
+          <w:sz w:val="24"/>
+          <w:szCs w:val="24"/>
+          <w:lang w:eastAsia="en-GB"/>
+        </w:rPr>
+      </w:pPr>
+      <w:r>
+        <w:rPr>
+          <w:rFonts w:ascii="Calibri" w:hAnsi="Calibri"/>
+          <w:noProof/>
+        </w:rPr>
+        <w:t>Description</w:t>
+      </w:r>
+      <w:r>
+        <w:rPr>
+          <w:noProof/>
+        </w:rPr>
+        <w:tab/>
+      </w:r>
+      <w:r>
+        <w:rPr>
+          <w:noProof/>
+        </w:rPr>
+        <w:fldChar w:fldCharType="begin"/>
+      </w:r>
+      <w:r>
+        <w:rPr>
+          <w:noProof/>
+        </w:rPr>
+        <w:instrText xml:space="preserve"> PAGEREF _Toc464463308 \h </w:instrText>
+      </w:r>
+      <w:r>
+        <w:rPr>
+          <w:noProof/>
+        </w:rPr>
+      </w:r>
+      <w:r>
+        <w:rPr>
+          <w:noProof/>
+        </w:rPr>
+        <w:fldChar w:fldCharType="separate"/>
+      </w:r>
+      <w:r>
+        <w:rPr>
+          <w:noProof/>
+        </w:rPr>
+        <w:t>2</w:t>
+      </w:r>
+      <w:r>
+        <w:rPr>
+          <w:noProof/>
+        </w:rPr>
+        <w:fldChar w:fldCharType="end"/>
+      </w:r>
+    </w:p>
+    <w:p>
+      <w:pPr>
+        <w:pStyle w:val="TOC2"/>
+        <w:tabs>
+          <w:tab w:val="right" w:leader="dot" w:pos="9010"/>
+        </w:tabs>
+        <w:rPr>
+          <w:rFonts w:eastAsiaTheme="minorEastAsia" w:cstheme="minorBidi"/>
+          <w:b w:val="0"/>
+          <w:bCs w:val="0"/>
+          <w:smallCaps w:val="0"/>
+          <w:noProof/>
+          <w:sz w:val="24"/>
+          <w:szCs w:val="24"/>
+          <w:lang w:eastAsia="en-GB"/>
+        </w:rPr>
+      </w:pPr>
+      <w:r>
+        <w:rPr>
+          <w:rFonts w:ascii="Calibri" w:hAnsi="Calibri"/>
+          <w:noProof/>
+        </w:rPr>
+        <w:t>Cross Validation Output Files</w:t>
+      </w:r>
+      <w:r>
+        <w:rPr>
+          <w:noProof/>
+        </w:rPr>
+        <w:tab/>
+      </w:r>
+      <w:r>
+        <w:rPr>
+          <w:noProof/>
+        </w:rPr>
+        <w:fldChar w:fldCharType="begin"/>
+      </w:r>
+      <w:r>
+        <w:rPr>
+          <w:noProof/>
+        </w:rPr>
+        <w:instrText xml:space="preserve"> PAGEREF _Toc464463309 \h </w:instrText>
+      </w:r>
+      <w:r>
+        <w:rPr>
+          <w:noProof/>
+        </w:rPr>
+      </w:r>
+      <w:r>
+        <w:rPr>
+          <w:noProof/>
+        </w:rPr>
+        <w:fldChar w:fldCharType="separate"/>
+      </w:r>
+      <w:r>
+        <w:rPr>
+          <w:noProof/>
+        </w:rPr>
+        <w:t>3</w:t>
+      </w:r>
+      <w:r>
+        <w:rPr>
+          <w:noProof/>
+        </w:rPr>
+        <w:fldChar w:fldCharType="end"/>
+      </w:r>
+    </w:p>
+    <w:p>
+      <w:pPr>
+        <w:pStyle w:val="TOC2"/>
+        <w:tabs>
+          <w:tab w:val="right" w:leader="dot" w:pos="9010"/>
+        </w:tabs>
+        <w:rPr>
+          <w:rFonts w:eastAsiaTheme="minorEastAsia" w:cstheme="minorBidi"/>
+          <w:b w:val="0"/>
+          <w:bCs w:val="0"/>
+          <w:smallCaps w:val="0"/>
+          <w:noProof/>
+          <w:sz w:val="24"/>
+          <w:szCs w:val="24"/>
+          <w:lang w:eastAsia="en-GB"/>
+        </w:rPr>
+      </w:pPr>
+      <w:r>
+        <w:rPr>
+          <w:rFonts w:ascii="Calibri" w:hAnsi="Calibri"/>
+          <w:noProof/>
+        </w:rPr>
+        <w:t>Example - OS</w:t>
+      </w:r>
+      <w:r>
+        <w:rPr>
+          <w:noProof/>
+        </w:rPr>
+        <w:tab/>
+      </w:r>
+      <w:r>
+        <w:rPr>
+          <w:noProof/>
+        </w:rPr>
+        <w:fldChar w:fldCharType="begin"/>
+      </w:r>
+      <w:r>
+        <w:rPr>
+          <w:noProof/>
+        </w:rPr>
+        <w:instrText xml:space="preserve"> PAGEREF _Toc464463310 \h </w:instrText>
+      </w:r>
+      <w:r>
+        <w:rPr>
+          <w:noProof/>
+        </w:rPr>
+      </w:r>
+      <w:r>
+        <w:rPr>
+          <w:noProof/>
+        </w:rPr>
+        <w:fldChar w:fldCharType="separate"/>
+      </w:r>
+      <w:r>
+        <w:rPr>
+          <w:noProof/>
+        </w:rPr>
+        <w:t>3</w:t>
+      </w:r>
+      <w:r>
+        <w:rPr>
+          <w:noProof/>
+        </w:rPr>
+        <w:fldChar w:fldCharType="end"/>
+      </w:r>
+    </w:p>
+    <w:p>
+      <w:pPr>
+        <w:pStyle w:val="TOC1"/>
+        <w:tabs>
+          <w:tab w:val="right" w:leader="dot" w:pos="9010"/>
+        </w:tabs>
+        <w:rPr>
+          <w:rFonts w:eastAsiaTheme="minorEastAsia" w:cstheme="minorBidi"/>
+          <w:b w:val="0"/>
+          <w:bCs w:val="0"/>
+          <w:caps w:val="0"/>
+          <w:noProof/>
+          <w:sz w:val="24"/>
+          <w:szCs w:val="24"/>
+          <w:u w:val="none"/>
+          <w:lang w:eastAsia="en-GB"/>
+        </w:rPr>
+      </w:pPr>
+      <w:r>
+        <w:rPr>
+          <w:rFonts w:ascii="Calibri" w:hAnsi="Calibri"/>
+          <w:noProof/>
+        </w:rPr>
+        <w:t>Feature Selection</w:t>
+      </w:r>
+      <w:r>
+        <w:rPr>
+          <w:noProof/>
+        </w:rPr>
+        <w:tab/>
+      </w:r>
+      <w:r>
+        <w:rPr>
+          <w:noProof/>
+        </w:rPr>
+        <w:fldChar w:fldCharType="begin"/>
+      </w:r>
+      <w:r>
+        <w:rPr>
+          <w:noProof/>
+        </w:rPr>
+        <w:instrText xml:space="preserve"> PAGEREF _Toc464463311 \h </w:instrText>
+      </w:r>
+      <w:r>
+        <w:rPr>
+          <w:noProof/>
+        </w:rPr>
+      </w:r>
+      <w:r>
+        <w:rPr>
+          <w:noProof/>
+        </w:rPr>
+        <w:fldChar w:fldCharType="separate"/>
+      </w:r>
+      <w:r>
+        <w:rPr>
+          <w:noProof/>
+        </w:rPr>
+        <w:t>5</w:t>
+      </w:r>
+      <w:r>
+        <w:rPr>
+          <w:noProof/>
+        </w:rPr>
+        <w:fldChar w:fldCharType="end"/>
+      </w:r>
+    </w:p>
+    <w:p>
+      <w:pPr>
+        <w:pStyle w:val="TOC2"/>
+        <w:tabs>
+          <w:tab w:val="right" w:leader="dot" w:pos="9010"/>
+        </w:tabs>
+        <w:rPr>
+          <w:rFonts w:eastAsiaTheme="minorEastAsia" w:cstheme="minorBidi"/>
+          <w:b w:val="0"/>
+          <w:bCs w:val="0"/>
+          <w:smallCaps w:val="0"/>
+          <w:noProof/>
+          <w:sz w:val="24"/>
+          <w:szCs w:val="24"/>
+          <w:lang w:eastAsia="en-GB"/>
+        </w:rPr>
+      </w:pPr>
+      <w:r>
+        <w:rPr>
+          <w:rFonts w:ascii="Calibri" w:hAnsi="Calibri"/>
+          <w:noProof/>
+        </w:rPr>
+        <w:t>Syntax</w:t>
+      </w:r>
+      <w:r>
+        <w:rPr>
+          <w:noProof/>
+        </w:rPr>
+        <w:tab/>
+      </w:r>
+      <w:r>
+        <w:rPr>
+          <w:noProof/>
+        </w:rPr>
+        <w:fldChar w:fldCharType="begin"/>
+      </w:r>
+      <w:r>
+        <w:rPr>
+          <w:noProof/>
+        </w:rPr>
+        <w:instrText xml:space="preserve"> PAGEREF _Toc464463312 \h </w:instrText>
+      </w:r>
+      <w:r>
+        <w:rPr>
+          <w:noProof/>
+        </w:rPr>
+      </w:r>
+      <w:r>
+        <w:rPr>
+          <w:noProof/>
+        </w:rPr>
+        <w:fldChar w:fldCharType="separate"/>
+      </w:r>
+      <w:r>
+        <w:rPr>
+          <w:noProof/>
+        </w:rPr>
+        <w:t>5</w:t>
+      </w:r>
+      <w:r>
+        <w:rPr>
+          <w:noProof/>
+        </w:rPr>
+        <w:fldChar w:fldCharType="end"/>
+      </w:r>
+    </w:p>
+    <w:p>
+      <w:pPr>
+        <w:pStyle w:val="TOC2"/>
+        <w:tabs>
+          <w:tab w:val="right" w:leader="dot" w:pos="9010"/>
+        </w:tabs>
+        <w:rPr>
+          <w:rFonts w:eastAsiaTheme="minorEastAsia" w:cstheme="minorBidi"/>
+          <w:b w:val="0"/>
+          <w:bCs w:val="0"/>
+          <w:smallCaps w:val="0"/>
+          <w:noProof/>
+          <w:sz w:val="24"/>
+          <w:szCs w:val="24"/>
+          <w:lang w:eastAsia="en-GB"/>
+        </w:rPr>
+      </w:pPr>
+      <w:r>
+        <w:rPr>
+          <w:rFonts w:ascii="Calibri" w:hAnsi="Calibri"/>
+          <w:noProof/>
+        </w:rPr>
+        <w:t>Description</w:t>
+      </w:r>
+      <w:r>
+        <w:rPr>
+          <w:noProof/>
+        </w:rPr>
+        <w:tab/>
+      </w:r>
+      <w:r>
+        <w:rPr>
+          <w:noProof/>
+        </w:rPr>
+        <w:fldChar w:fldCharType="begin"/>
+      </w:r>
+      <w:r>
+        <w:rPr>
+          <w:noProof/>
+        </w:rPr>
+        <w:instrText xml:space="preserve"> PAGEREF _Toc464463313 \h </w:instrText>
+      </w:r>
+      <w:r>
+        <w:rPr>
+          <w:noProof/>
+        </w:rPr>
+      </w:r>
+      <w:r>
+        <w:rPr>
+          <w:noProof/>
+        </w:rPr>
+        <w:fldChar w:fldCharType="separate"/>
+      </w:r>
+      <w:r>
+        <w:rPr>
+          <w:noProof/>
+        </w:rPr>
+        <w:t>5</w:t>
+      </w:r>
+      <w:r>
+        <w:rPr>
+          <w:noProof/>
+        </w:rPr>
+        <w:fldChar w:fldCharType="end"/>
+      </w:r>
+    </w:p>
+    <w:p>
+      <w:pPr>
+        <w:pStyle w:val="TOC2"/>
+        <w:tabs>
+          <w:tab w:val="right" w:leader="dot" w:pos="9010"/>
+        </w:tabs>
+        <w:rPr>
+          <w:rFonts w:eastAsiaTheme="minorEastAsia" w:cstheme="minorBidi"/>
+          <w:b w:val="0"/>
+          <w:bCs w:val="0"/>
+          <w:smallCaps w:val="0"/>
+          <w:noProof/>
+          <w:sz w:val="24"/>
+          <w:szCs w:val="24"/>
+          <w:lang w:eastAsia="en-GB"/>
+        </w:rPr>
+      </w:pPr>
+      <w:r>
+        <w:rPr>
+          <w:rFonts w:ascii="Calibri" w:hAnsi="Calibri"/>
+          <w:noProof/>
+        </w:rPr>
+        <w:t>Feature Selection Output Files</w:t>
+      </w:r>
+      <w:r>
+        <w:rPr>
+          <w:noProof/>
+        </w:rPr>
+        <w:tab/>
+      </w:r>
+      <w:r>
+        <w:rPr>
+          <w:noProof/>
+        </w:rPr>
+        <w:fldChar w:fldCharType="begin"/>
+      </w:r>
+      <w:r>
+        <w:rPr>
+          <w:noProof/>
+        </w:rPr>
+        <w:instrText xml:space="preserve"> PAGEREF _Toc464463314 \h </w:instrText>
+      </w:r>
+      <w:r>
+        <w:rPr>
+          <w:noProof/>
+        </w:rPr>
+      </w:r>
+      <w:r>
+        <w:rPr>
+          <w:noProof/>
+        </w:rPr>
+        <w:fldChar w:fldCharType="separate"/>
+      </w:r>
+      <w:r>
+        <w:rPr>
+          <w:noProof/>
+        </w:rPr>
+        <w:t>5</w:t>
+      </w:r>
+      <w:r>
+        <w:rPr>
+          <w:noProof/>
+        </w:rPr>
+        <w:fldChar w:fldCharType="end"/>
+      </w:r>
+    </w:p>
+    <w:p>
+      <w:pPr>
+        <w:pStyle w:val="TOC2"/>
+        <w:tabs>
+          <w:tab w:val="right" w:leader="dot" w:pos="9010"/>
+        </w:tabs>
+        <w:rPr>
+          <w:rFonts w:eastAsiaTheme="minorEastAsia" w:cstheme="minorBidi"/>
+          <w:b w:val="0"/>
+          <w:bCs w:val="0"/>
+          <w:smallCaps w:val="0"/>
+          <w:noProof/>
+          <w:sz w:val="24"/>
+          <w:szCs w:val="24"/>
+          <w:lang w:eastAsia="en-GB"/>
+        </w:rPr>
+      </w:pPr>
+      <w:r>
+        <w:rPr>
+          <w:rFonts w:ascii="Calibri" w:hAnsi="Calibri"/>
+          <w:noProof/>
+        </w:rPr>
+        <w:t>Example - OS</w:t>
+      </w:r>
+      <w:r>
+        <w:rPr>
+          <w:noProof/>
+        </w:rPr>
+        <w:tab/>
+      </w:r>
+      <w:r>
+        <w:rPr>
+          <w:noProof/>
+        </w:rPr>
+        <w:fldChar w:fldCharType="begin"/>
+      </w:r>
+      <w:r>
+        <w:rPr>
+          <w:noProof/>
+        </w:rPr>
+        <w:instrText xml:space="preserve"> PAGEREF _Toc464463315 \h </w:instrText>
+      </w:r>
+      <w:r>
+        <w:rPr>
+          <w:noProof/>
+        </w:rPr>
+      </w:r>
+      <w:r>
+        <w:rPr>
+          <w:noProof/>
+        </w:rPr>
+        <w:fldChar w:fldCharType="separate"/>
+      </w:r>
+      <w:r>
+        <w:rPr>
+          <w:noProof/>
+        </w:rPr>
+        <w:t>6</w:t>
+      </w:r>
+      <w:r>
+        <w:rPr>
+          <w:noProof/>
+        </w:rPr>
+        <w:fldChar w:fldCharType="end"/>
+      </w:r>
+    </w:p>
+    <w:p>
+      <w:pPr>
+        <w:pStyle w:val="TOC1"/>
+        <w:tabs>
+          <w:tab w:val="right" w:leader="dot" w:pos="9010"/>
+        </w:tabs>
+        <w:rPr>
+          <w:rFonts w:eastAsiaTheme="minorEastAsia" w:cstheme="minorBidi"/>
+          <w:b w:val="0"/>
+          <w:bCs w:val="0"/>
+          <w:caps w:val="0"/>
+          <w:noProof/>
+          <w:sz w:val="24"/>
+          <w:szCs w:val="24"/>
+          <w:u w:val="none"/>
+          <w:lang w:eastAsia="en-GB"/>
+        </w:rPr>
+      </w:pPr>
+      <w:r>
+        <w:rPr>
+          <w:rFonts w:ascii="Calibri" w:hAnsi="Calibri"/>
+          <w:noProof/>
+        </w:rPr>
+        <w:t>Hierarchical Clustering</w:t>
+      </w:r>
+      <w:r>
+        <w:rPr>
+          <w:noProof/>
+        </w:rPr>
+        <w:tab/>
+      </w:r>
+      <w:r>
+        <w:rPr>
+          <w:noProof/>
+        </w:rPr>
+        <w:fldChar w:fldCharType="begin"/>
+      </w:r>
+      <w:r>
+        <w:rPr>
+          <w:noProof/>
+        </w:rPr>
+        <w:instrText xml:space="preserve"> PAGEREF _Toc464463316 \h </w:instrText>
+      </w:r>
+      <w:r>
+        <w:rPr>
+          <w:noProof/>
+        </w:rPr>
+      </w:r>
+      <w:r>
+        <w:rPr>
+          <w:noProof/>
+        </w:rPr>
+        <w:fldChar w:fldCharType="separate"/>
+      </w:r>
+      <w:r>
+        <w:rPr>
+          <w:noProof/>
+        </w:rPr>
+        <w:t>6</w:t>
+      </w:r>
+      <w:r>
+        <w:rPr>
+          <w:noProof/>
+        </w:rPr>
+        <w:fldChar w:fldCharType="end"/>
+      </w:r>
+    </w:p>
+    <w:p>
+      <w:pPr>
+        <w:pStyle w:val="TOC2"/>
+        <w:tabs>
+          <w:tab w:val="right" w:leader="dot" w:pos="9010"/>
+        </w:tabs>
+        <w:rPr>
+          <w:rFonts w:eastAsiaTheme="minorEastAsia" w:cstheme="minorBidi"/>
+          <w:b w:val="0"/>
+          <w:bCs w:val="0"/>
+          <w:smallCaps w:val="0"/>
+          <w:noProof/>
+          <w:sz w:val="24"/>
+          <w:szCs w:val="24"/>
+          <w:lang w:eastAsia="en-GB"/>
+        </w:rPr>
+      </w:pPr>
+      <w:r>
+        <w:rPr>
+          <w:rFonts w:ascii="Calibri" w:hAnsi="Calibri"/>
+          <w:noProof/>
+        </w:rPr>
+        <w:t>Syntax</w:t>
+      </w:r>
+      <w:r>
+        <w:rPr>
+          <w:noProof/>
+        </w:rPr>
+        <w:tab/>
+      </w:r>
+      <w:r>
+        <w:rPr>
+          <w:noProof/>
+        </w:rPr>
+        <w:fldChar w:fldCharType="begin"/>
+      </w:r>
+      <w:r>
+        <w:rPr>
+          <w:noProof/>
+        </w:rPr>
+        <w:instrText xml:space="preserve"> PAGEREF _Toc464463317 \h </w:instrText>
+      </w:r>
+      <w:r>
+        <w:rPr>
+          <w:noProof/>
+        </w:rPr>
+      </w:r>
+      <w:r>
+        <w:rPr>
+          <w:noProof/>
+        </w:rPr>
+        <w:fldChar w:fldCharType="separate"/>
+      </w:r>
+      <w:r>
+        <w:rPr>
+          <w:noProof/>
+        </w:rPr>
+        <w:t>6</w:t>
+      </w:r>
+      <w:r>
+        <w:rPr>
+          <w:noProof/>
+        </w:rPr>
+        <w:fldChar w:fldCharType="end"/>
+      </w:r>
+    </w:p>
+    <w:p>
+      <w:pPr>
+        <w:pStyle w:val="TOC2"/>
+        <w:tabs>
+          <w:tab w:val="right" w:leader="dot" w:pos="9010"/>
+        </w:tabs>
+        <w:rPr>
+          <w:rFonts w:eastAsiaTheme="minorEastAsia" w:cstheme="minorBidi"/>
+          <w:b w:val="0"/>
+          <w:bCs w:val="0"/>
+          <w:smallCaps w:val="0"/>
+          <w:noProof/>
+          <w:sz w:val="24"/>
+          <w:szCs w:val="24"/>
+          <w:lang w:eastAsia="en-GB"/>
+        </w:rPr>
+      </w:pPr>
+      <w:r>
+        <w:rPr>
+          <w:rFonts w:ascii="Calibri" w:hAnsi="Calibri"/>
+          <w:noProof/>
+        </w:rPr>
+        <w:t>Description</w:t>
+      </w:r>
+      <w:r>
+        <w:rPr>
+          <w:noProof/>
+        </w:rPr>
+        <w:tab/>
+      </w:r>
+      <w:r>
+        <w:rPr>
+          <w:noProof/>
+        </w:rPr>
+        <w:fldChar w:fldCharType="begin"/>
+      </w:r>
+      <w:r>
+        <w:rPr>
+          <w:noProof/>
+        </w:rPr>
+        <w:instrText xml:space="preserve"> PAGEREF _Toc464463318 \h </w:instrText>
+      </w:r>
+      <w:r>
+        <w:rPr>
+          <w:noProof/>
+        </w:rPr>
+      </w:r>
+      <w:r>
+        <w:rPr>
+          <w:noProof/>
+        </w:rPr>
+        <w:fldChar w:fldCharType="separate"/>
+      </w:r>
+      <w:r>
+        <w:rPr>
+          <w:noProof/>
+        </w:rPr>
+        <w:t>6</w:t>
+      </w:r>
+      <w:r>
+        <w:rPr>
+          <w:noProof/>
+        </w:rPr>
+        <w:fldChar w:fldCharType="end"/>
+      </w:r>
+    </w:p>
+    <w:p>
+      <w:pPr>
+        <w:pStyle w:val="TOC2"/>
+        <w:tabs>
+          <w:tab w:val="right" w:leader="dot" w:pos="9010"/>
+        </w:tabs>
+        <w:rPr>
+          <w:rFonts w:eastAsiaTheme="minorEastAsia" w:cstheme="minorBidi"/>
+          <w:b w:val="0"/>
+          <w:bCs w:val="0"/>
+          <w:smallCaps w:val="0"/>
+          <w:noProof/>
+          <w:sz w:val="24"/>
+          <w:szCs w:val="24"/>
+          <w:lang w:eastAsia="en-GB"/>
+        </w:rPr>
+      </w:pPr>
+      <w:r>
+        <w:rPr>
+          <w:rFonts w:ascii="Calibri" w:hAnsi="Calibri"/>
+          <w:noProof/>
+        </w:rPr>
+        <w:t>Output Files</w:t>
+      </w:r>
+      <w:r>
+        <w:rPr>
+          <w:noProof/>
+        </w:rPr>
+        <w:tab/>
+      </w:r>
+      <w:r>
+        <w:rPr>
+          <w:noProof/>
+        </w:rPr>
+        <w:fldChar w:fldCharType="begin"/>
+      </w:r>
+      <w:r>
+        <w:rPr>
+          <w:noProof/>
+        </w:rPr>
+        <w:instrText xml:space="preserve"> PAGEREF _Toc464463319 \h </w:instrText>
+      </w:r>
+      <w:r>
+        <w:rPr>
+          <w:noProof/>
+        </w:rPr>
+      </w:r>
+      <w:r>
+        <w:rPr>
+          <w:noProof/>
+        </w:rPr>
+        <w:fldChar w:fldCharType="separate"/>
+      </w:r>
+      <w:r>
+        <w:rPr>
+          <w:noProof/>
+        </w:rPr>
+        <w:t>6</w:t>
+      </w:r>
+      <w:r>
+        <w:rPr>
+          <w:noProof/>
+        </w:rPr>
+        <w:fldChar w:fldCharType="end"/>
+      </w:r>
+    </w:p>
+    <w:p>
+      <w:pPr>
+        <w:pStyle w:val="TOC2"/>
+        <w:tabs>
+          <w:tab w:val="right" w:leader="dot" w:pos="9010"/>
+        </w:tabs>
+        <w:rPr>
+          <w:rFonts w:eastAsiaTheme="minorEastAsia" w:cstheme="minorBidi"/>
+          <w:b w:val="0"/>
+          <w:bCs w:val="0"/>
+          <w:smallCaps w:val="0"/>
+          <w:noProof/>
+          <w:sz w:val="24"/>
+          <w:szCs w:val="24"/>
+          <w:lang w:eastAsia="en-GB"/>
+        </w:rPr>
+      </w:pPr>
+      <w:r>
+        <w:rPr>
+          <w:rFonts w:ascii="Calibri" w:hAnsi="Calibri"/>
+          <w:noProof/>
+        </w:rPr>
+        <w:t>Example - OS</w:t>
+      </w:r>
+      <w:r>
+        <w:rPr>
+          <w:noProof/>
+        </w:rPr>
+        <w:tab/>
+      </w:r>
+      <w:r>
+        <w:rPr>
+          <w:noProof/>
+        </w:rPr>
+        <w:fldChar w:fldCharType="begin"/>
+      </w:r>
+      <w:r>
+        <w:rPr>
+          <w:noProof/>
+        </w:rPr>
+        <w:instrText xml:space="preserve"> PAGEREF _Toc464463320 \h </w:instrText>
+      </w:r>
+      <w:r>
+        <w:rPr>
+          <w:noProof/>
+        </w:rPr>
+      </w:r>
+      <w:r>
+        <w:rPr>
+          <w:noProof/>
+        </w:rPr>
+        <w:fldChar w:fldCharType="separate"/>
+      </w:r>
+      <w:r>
+        <w:rPr>
+          <w:noProof/>
+        </w:rPr>
+        <w:t>6</w:t>
+      </w:r>
+      <w:r>
+        <w:rPr>
+          <w:noProof/>
+        </w:rPr>
+        <w:fldChar w:fldCharType="end"/>
+      </w:r>
+    </w:p>
+    <w:p>
+      <w:pPr>
+        <w:pStyle w:val="TOC1"/>
+        <w:tabs>
+          <w:tab w:val="right" w:leader="dot" w:pos="9010"/>
+        </w:tabs>
+        <w:rPr>
+          <w:rFonts w:eastAsiaTheme="minorEastAsia" w:cstheme="minorBidi"/>
+          <w:b w:val="0"/>
+          <w:bCs w:val="0"/>
+          <w:caps w:val="0"/>
+          <w:noProof/>
+          <w:sz w:val="24"/>
+          <w:szCs w:val="24"/>
+          <w:u w:val="none"/>
+          <w:lang w:eastAsia="en-GB"/>
+        </w:rPr>
+      </w:pPr>
+      <w:r>
+        <w:rPr>
+          <w:rFonts w:ascii="Calibri" w:hAnsi="Calibri"/>
+          <w:noProof/>
+        </w:rPr>
+        <w:t>Module Name</w:t>
+      </w:r>
+      <w:r>
+        <w:rPr>
+          <w:noProof/>
+        </w:rPr>
+        <w:tab/>
+      </w:r>
+      <w:r>
+        <w:rPr>
+          <w:noProof/>
+        </w:rPr>
+        <w:fldChar w:fldCharType="begin"/>
+      </w:r>
+      <w:r>
+        <w:rPr>
+          <w:noProof/>
+        </w:rPr>
+        <w:instrText xml:space="preserve"> PAGEREF _Toc464463321 \h </w:instrText>
+      </w:r>
+      <w:r>
+        <w:rPr>
+          <w:noProof/>
+        </w:rPr>
+      </w:r>
+      <w:r>
+        <w:rPr>
+          <w:noProof/>
+        </w:rPr>
+        <w:fldChar w:fldCharType="separate"/>
+      </w:r>
+      <w:r>
+        <w:rPr>
+          <w:noProof/>
+        </w:rPr>
+        <w:t>7</w:t>
+      </w:r>
+      <w:r>
+        <w:rPr>
+          <w:noProof/>
+        </w:rPr>
+        <w:fldChar w:fldCharType="end"/>
+      </w:r>
+    </w:p>
+    <w:p>
+      <w:pPr>
+        <w:pStyle w:val="TOC2"/>
+        <w:tabs>
+          <w:tab w:val="right" w:leader="dot" w:pos="9010"/>
+        </w:tabs>
+        <w:rPr>
+          <w:rFonts w:eastAsiaTheme="minorEastAsia" w:cstheme="minorBidi"/>
+          <w:b w:val="0"/>
+          <w:bCs w:val="0"/>
+          <w:smallCaps w:val="0"/>
+          <w:noProof/>
+          <w:sz w:val="24"/>
+          <w:szCs w:val="24"/>
+          <w:lang w:eastAsia="en-GB"/>
+        </w:rPr>
+      </w:pPr>
+      <w:r>
+        <w:rPr>
+          <w:rFonts w:ascii="Calibri" w:hAnsi="Calibri"/>
+          <w:noProof/>
+        </w:rPr>
+        <w:t>Syntax</w:t>
+      </w:r>
+      <w:r>
+        <w:rPr>
+          <w:noProof/>
+        </w:rPr>
+        <w:tab/>
+      </w:r>
+      <w:r>
+        <w:rPr>
+          <w:noProof/>
+        </w:rPr>
+        <w:fldChar w:fldCharType="begin"/>
+      </w:r>
+      <w:r>
+        <w:rPr>
+          <w:noProof/>
+        </w:rPr>
+        <w:instrText xml:space="preserve"> PAGEREF _Toc464463322 \h </w:instrText>
+      </w:r>
+      <w:r>
+        <w:rPr>
+          <w:noProof/>
+        </w:rPr>
+      </w:r>
+      <w:r>
+        <w:rPr>
+          <w:noProof/>
+        </w:rPr>
+        <w:fldChar w:fldCharType="separate"/>
+      </w:r>
+      <w:r>
+        <w:rPr>
+          <w:noProof/>
+        </w:rPr>
+        <w:t>7</w:t>
+      </w:r>
+      <w:r>
+        <w:rPr>
+          <w:noProof/>
+        </w:rPr>
+        <w:fldChar w:fldCharType="end"/>
+      </w:r>
+    </w:p>
+    <w:p>
+      <w:pPr>
+        <w:pStyle w:val="TOC2"/>
+        <w:tabs>
+          <w:tab w:val="right" w:leader="dot" w:pos="9010"/>
+        </w:tabs>
+        <w:rPr>
+          <w:rFonts w:eastAsiaTheme="minorEastAsia" w:cstheme="minorBidi"/>
+          <w:b w:val="0"/>
+          <w:bCs w:val="0"/>
+          <w:smallCaps w:val="0"/>
+          <w:noProof/>
+          <w:sz w:val="24"/>
+          <w:szCs w:val="24"/>
+          <w:lang w:eastAsia="en-GB"/>
+        </w:rPr>
+      </w:pPr>
+      <w:r>
+        <w:rPr>
+          <w:rFonts w:ascii="Calibri" w:hAnsi="Calibri"/>
+          <w:noProof/>
+        </w:rPr>
+        <w:t>Description</w:t>
+      </w:r>
+      <w:r>
+        <w:rPr>
+          <w:noProof/>
+        </w:rPr>
+        <w:tab/>
+      </w:r>
+      <w:r>
+        <w:rPr>
+          <w:noProof/>
+        </w:rPr>
+        <w:fldChar w:fldCharType="begin"/>
+      </w:r>
+      <w:r>
+        <w:rPr>
+          <w:noProof/>
+        </w:rPr>
+        <w:instrText xml:space="preserve"> PAGEREF _Toc464463323 \h </w:instrText>
+      </w:r>
+      <w:r>
+        <w:rPr>
+          <w:noProof/>
+        </w:rPr>
+      </w:r>
+      <w:r>
+        <w:rPr>
+          <w:noProof/>
+        </w:rPr>
+        <w:fldChar w:fldCharType="separate"/>
+      </w:r>
+      <w:r>
+        <w:rPr>
+          <w:noProof/>
+        </w:rPr>
+        <w:t>7</w:t>
+      </w:r>
+      <w:r>
+        <w:rPr>
+          <w:noProof/>
+        </w:rPr>
+        <w:fldChar w:fldCharType="end"/>
+      </w:r>
+    </w:p>
+    <w:p>
+      <w:pPr>
+        <w:pStyle w:val="TOC2"/>
+        <w:tabs>
+          <w:tab w:val="right" w:leader="dot" w:pos="9010"/>
+        </w:tabs>
+        <w:rPr>
+          <w:rFonts w:eastAsiaTheme="minorEastAsia" w:cstheme="minorBidi"/>
+          <w:b w:val="0"/>
+          <w:bCs w:val="0"/>
+          <w:smallCaps w:val="0"/>
+          <w:noProof/>
+          <w:sz w:val="24"/>
+          <w:szCs w:val="24"/>
+          <w:lang w:eastAsia="en-GB"/>
+        </w:rPr>
+      </w:pPr>
+      <w:r>
+        <w:rPr>
+          <w:rFonts w:ascii="Calibri" w:hAnsi="Calibri"/>
+          <w:noProof/>
+        </w:rPr>
+        <w:t>Output Files</w:t>
+      </w:r>
+      <w:r>
+        <w:rPr>
+          <w:noProof/>
+        </w:rPr>
+        <w:tab/>
+      </w:r>
+      <w:r>
+        <w:rPr>
+          <w:noProof/>
+        </w:rPr>
+        <w:fldChar w:fldCharType="begin"/>
+      </w:r>
+      <w:r>
+        <w:rPr>
+          <w:noProof/>
+        </w:rPr>
+        <w:instrText xml:space="preserve"> PAGEREF _Toc464463324 \h </w:instrText>
+      </w:r>
+      <w:r>
+        <w:rPr>
+          <w:noProof/>
+        </w:rPr>
+      </w:r>
+      <w:r>
+        <w:rPr>
+          <w:noProof/>
+        </w:rPr>
+        <w:fldChar w:fldCharType="separate"/>
+      </w:r>
+      <w:r>
+        <w:rPr>
+          <w:noProof/>
+        </w:rPr>
+        <w:t>7</w:t>
+      </w:r>
+      <w:r>
+        <w:rPr>
+          <w:noProof/>
+        </w:rPr>
+        <w:fldChar w:fldCharType="end"/>
+      </w:r>
+    </w:p>
+    <w:p>
+      <w:pPr>
+        <w:pStyle w:val="TOC2"/>
+        <w:tabs>
+          <w:tab w:val="right" w:leader="dot" w:pos="9010"/>
+        </w:tabs>
+        <w:rPr>
+          <w:rFonts w:eastAsiaTheme="minorEastAsia" w:cstheme="minorBidi"/>
+          <w:b w:val="0"/>
+          <w:bCs w:val="0"/>
+          <w:smallCaps w:val="0"/>
+          <w:noProof/>
+          <w:sz w:val="24"/>
+          <w:szCs w:val="24"/>
+          <w:lang w:eastAsia="en-GB"/>
+        </w:rPr>
+      </w:pPr>
+      <w:r>
+        <w:rPr>
+          <w:rFonts w:ascii="Calibri" w:hAnsi="Calibri"/>
+          <w:noProof/>
+        </w:rPr>
+        <w:t>Example - OS</w:t>
+      </w:r>
+      <w:r>
+        <w:rPr>
+          <w:noProof/>
+        </w:rPr>
+        <w:tab/>
+      </w:r>
+      <w:r>
+        <w:rPr>
+          <w:noProof/>
+        </w:rPr>
+        <w:fldChar w:fldCharType="begin"/>
+      </w:r>
+      <w:r>
+        <w:rPr>
+          <w:noProof/>
+        </w:rPr>
+        <w:instrText xml:space="preserve"> PAGEREF _Toc464463325 \h </w:instrText>
+      </w:r>
+      <w:r>
+        <w:rPr>
+          <w:noProof/>
+        </w:rPr>
+      </w:r>
+      <w:r>
+        <w:rPr>
+          <w:noProof/>
+        </w:rPr>
+        <w:fldChar w:fldCharType="separate"/>
+      </w:r>
+      <w:r>
+        <w:rPr>
+          <w:noProof/>
+        </w:rPr>
+        <w:t>7</w:t>
+      </w:r>
+      <w:r>
+        <w:rPr>
+          <w:noProof/>
+        </w:rPr>
+        <w:fldChar w:fldCharType="end"/>
+      </w:r>
+    </w:p>
+    <w:p>
+      <w:pPr>
+        <w:pStyle w:val="TOC1"/>
+        <w:tabs>
+          <w:tab w:val="right" w:leader="dot" w:pos="9010"/>
+        </w:tabs>
+        <w:rPr>
+          <w:rFonts w:eastAsiaTheme="minorEastAsia" w:cstheme="minorBidi"/>
+          <w:b w:val="0"/>
+          <w:bCs w:val="0"/>
+          <w:caps w:val="0"/>
+          <w:noProof/>
+          <w:sz w:val="24"/>
+          <w:szCs w:val="24"/>
+          <w:u w:val="none"/>
+          <w:lang w:eastAsia="en-GB"/>
+        </w:rPr>
+      </w:pPr>
+      <w:r>
+        <w:rPr>
+          <w:rFonts w:ascii="Calibri" w:hAnsi="Calibri"/>
+          <w:noProof/>
+        </w:rPr>
+        <w:t>References</w:t>
+      </w:r>
+      <w:r>
+        <w:rPr>
+          <w:noProof/>
+        </w:rPr>
+        <w:tab/>
+      </w:r>
+      <w:r>
+        <w:rPr>
+          <w:noProof/>
+        </w:rPr>
+        <w:fldChar w:fldCharType="begin"/>
+      </w:r>
+      <w:r>
+        <w:rPr>
+          <w:noProof/>
+        </w:rPr>
+        <w:instrText xml:space="preserve"> PAGEREF _Toc464463326 \h </w:instrText>
+      </w:r>
+      <w:r>
+        <w:rPr>
+          <w:noProof/>
+        </w:rPr>
+      </w:r>
+      <w:r>
+        <w:rPr>
+          <w:noProof/>
+        </w:rPr>
+        <w:fldChar w:fldCharType="separate"/>
+      </w:r>
+      <w:r>
+        <w:rPr>
+          <w:noProof/>
+        </w:rPr>
+        <w:t>7</w:t>
+      </w:r>
+      <w:r>
+        <w:rPr>
+          <w:noProof/>
+        </w:rPr>
+        <w:fldChar w:fldCharType="end"/>
+      </w:r>
+    </w:p>
+    <w:p>
+      <w:pPr>
+        <w:jc w:val="both"/>
+        <w:rPr>
+          <w:rFonts w:cs="Helvetica"/>
+        </w:rPr>
+      </w:pPr>
+      <w:r>
+        <w:rPr>
+          <w:rFonts w:asciiTheme="minorHAnsi" w:hAnsiTheme="minorHAnsi" w:cs="Helvetica"/>
+          <w:b/>
+          <w:bCs/>
+          <w:caps/>
+          <w:sz w:val="22"/>
+          <w:szCs w:val="22"/>
+          <w:u w:val="single"/>
+        </w:rPr>
+        <w:fldChar w:fldCharType="end"/>
+      </w:r>
+    </w:p>
+    <w:p>
+      <w:pPr>
+        <w:jc w:val="both"/>
+        <w:rPr>
+          <w:rFonts w:cs="Helvetica"/>
+        </w:rPr>
+      </w:pPr>
+    </w:p>
+    <w:p>
+      <w:pPr>
         <w:pStyle w:val="Heading1"/>
         <w:rPr>
           <w:rFonts w:ascii="Calibri" w:hAnsi="Calibri"/>
         </w:rPr>
       </w:pPr>
+      <w:bookmarkStart w:id="0" w:name="_Toc464463305"/>
       <w:r>
         <w:rPr>
           <w:rFonts w:ascii="Calibri" w:hAnsi="Calibri"/>
         </w:rPr>
         <w:t>Getting Started</w:t>
       </w:r>
-    </w:p>
-    <w:p>
-      <w:pPr>
-        <w:rPr>
-          <w:rFonts w:cs="Helvetica"/>
-        </w:rPr>
-      </w:pPr>
-    </w:p>
-    <w:p>
-      <w:pPr>
+      <w:bookmarkEnd w:id="0"/>
+    </w:p>
+    <w:p>
+      <w:pPr>
+        <w:rPr>
+          <w:rFonts w:cs="Helvetica"/>
+        </w:rPr>
+      </w:pPr>
+    </w:p>
+    <w:p>
+      <w:pPr>
+        <w:jc w:val="both"/>
         <w:rPr>
           <w:rFonts w:cs="Helvetica"/>
         </w:rPr>
@@ -78,6 +1668,7 @@
         <w:rPr>
           <w:rFonts w:cs="Helvetica"/>
         </w:rPr>
+        <w:lastRenderedPageBreak/>
         <w:t xml:space="preserve">Download </w:t>
       </w:r>
       <w:r>
@@ -168,43 +1759,34 @@
           <w:rFonts w:ascii="Calibri" w:hAnsi="Calibri"/>
         </w:rPr>
       </w:pPr>
+      <w:bookmarkStart w:id="1" w:name="_Toc464463306"/>
       <w:r>
         <w:rPr>
           <w:rFonts w:ascii="Calibri" w:hAnsi="Calibri"/>
         </w:rPr>
         <w:t>Cross Validation</w:t>
       </w:r>
-    </w:p>
-    <w:p>
-      <w:pPr>
-        <w:rPr>
-          <w:rFonts w:cs="Helvetica"/>
-        </w:rPr>
-      </w:pPr>
-    </w:p>
-    <w:p>
-      <w:pPr>
-        <w:rPr>
-          <w:rFonts w:cs="Helvetica"/>
-        </w:rPr>
-      </w:pPr>
-      <w:r>
-        <w:rPr>
-          <w:rFonts w:cs="Helvetica"/>
-        </w:rPr>
-        <w:t>MultiPEN uses a penalised logistic regression approach to find a subset of features (genes and/or metabolites) that hold more discriminant power to separate two classes, namely control and cases</w:t>
-      </w:r>
-      <w:r>
-        <w:rPr>
-          <w:rFonts w:cs="Helvetica"/>
-        </w:rPr>
-        <w:t xml:space="preserve"> [1]</w:t>
-      </w:r>
-      <w:r>
-        <w:rPr>
-          <w:rFonts w:cs="Helvetica"/>
-        </w:rPr>
-        <w:t>.</w:t>
+      <w:bookmarkEnd w:id="1"/>
+    </w:p>
+    <w:p>
+      <w:pPr>
+        <w:rPr>
+          <w:rFonts w:cs="Helvetica"/>
+        </w:rPr>
+      </w:pPr>
+    </w:p>
+    <w:p>
+      <w:pPr>
+        <w:jc w:val="both"/>
+        <w:rPr>
+          <w:rFonts w:cs="Helvetica"/>
+        </w:rPr>
+      </w:pPr>
+      <w:r>
+        <w:rPr>
+          <w:rFonts w:cs="Helvetica"/>
+        </w:rPr>
+        <w:t>A common practice in the machine learning community is to first solve for the</w:t>
       </w:r>
       <w:r>
         <w:rPr>
@@ -216,19 +1798,67 @@
         <w:rPr>
           <w:rFonts w:cs="Helvetica"/>
         </w:rPr>
-        <w:t xml:space="preserve">Such </w:t>
-      </w:r>
-      <w:r>
-        <w:rPr>
-          <w:rFonts w:cs="Helvetica"/>
-        </w:rPr>
-        <w:t xml:space="preserve">approach uses a molecular interaction network (e.g., protein-protein interaction network or metabolic network) to find the largest connected component that best separates the two conditions </w:t>
-      </w:r>
-      <w:r>
-        <w:rPr>
-          <w:rFonts w:cs="Helvetica"/>
-        </w:rPr>
-        <w:t>[1].</w:t>
+        <w:sym w:font="Symbol" w:char="F06C"/>
+      </w:r>
+      <w:r>
+        <w:rPr>
+          <w:rFonts w:cs="Helvetica"/>
+        </w:rPr>
+        <w:t xml:space="preserve"> parameter t</w:t>
+      </w:r>
+      <w:r>
+        <w:rPr>
+          <w:rFonts w:cs="Helvetica"/>
+        </w:rPr>
+        <w:t>hat</w:t>
+      </w:r>
+      <w:r>
+        <w:rPr>
+          <w:rFonts w:cs="Helvetica"/>
+        </w:rPr>
+        <w:t xml:space="preserve"> optimise</w:t>
+      </w:r>
+      <w:r>
+        <w:rPr>
+          <w:rFonts w:cs="Helvetica"/>
+        </w:rPr>
+        <w:t>s</w:t>
+      </w:r>
+      <w:r>
+        <w:rPr>
+          <w:rFonts w:cs="Helvetica"/>
+        </w:rPr>
+        <w:t xml:space="preserve"> the logistic regression problem</w:t>
+      </w:r>
+      <w:r>
+        <w:rPr>
+          <w:rFonts w:cs="Helvetica"/>
+        </w:rPr>
+        <w:t xml:space="preserve"> in equation 1</w:t>
+      </w:r>
+      <w:r>
+        <w:rPr>
+          <w:rFonts w:cs="Helvetica"/>
+        </w:rPr>
+        <w:t xml:space="preserve"> for your specific data. </w:t>
+      </w:r>
+      <w:r>
+        <w:rPr>
+          <w:rFonts w:cs="Helvetica"/>
+        </w:rPr>
+        <w:t xml:space="preserve">In </w:t>
+      </w:r>
+      <w:r>
+        <w:rPr>
+          <w:rFonts w:cs="Helvetica"/>
+        </w:rPr>
+        <w:t xml:space="preserve">MultiPEN </w:t>
+      </w:r>
+      <w:r>
+        <w:rPr>
+          <w:rFonts w:cs="Helvetica"/>
+        </w:rPr>
+        <w:t>the module to do precisely that</w:t>
       </w:r>
       <w:r>
         <w:rPr>
@@ -240,7 +1870,7 @@
         <w:rPr>
           <w:rFonts w:cs="Helvetica"/>
         </w:rPr>
-        <w:t>A common practice in the machine learning community is to first solve for the</w:t>
+        <w:t>is</w:t>
       </w:r>
       <w:r>
         <w:rPr>
@@ -248,78 +1878,6 @@
         </w:rPr>
         <w:t xml:space="preserve"> </w:t>
       </w:r>
-      <w:r>
-        <w:rPr>
-          <w:rFonts w:cs="Helvetica"/>
-        </w:rPr>
-        <w:sym w:font="Symbol" w:char="F06C"/>
-      </w:r>
-      <w:r>
-        <w:rPr>
-          <w:rFonts w:cs="Helvetica"/>
-        </w:rPr>
-        <w:t xml:space="preserve"> parameter t</w:t>
-      </w:r>
-      <w:r>
-        <w:rPr>
-          <w:rFonts w:cs="Helvetica"/>
-        </w:rPr>
-        <w:t>hat</w:t>
-      </w:r>
-      <w:r>
-        <w:rPr>
-          <w:rFonts w:cs="Helvetica"/>
-        </w:rPr>
-        <w:t xml:space="preserve"> optimise</w:t>
-      </w:r>
-      <w:r>
-        <w:rPr>
-          <w:rFonts w:cs="Helvetica"/>
-        </w:rPr>
-        <w:t>s</w:t>
-      </w:r>
-      <w:r>
-        <w:rPr>
-          <w:rFonts w:cs="Helvetica"/>
-        </w:rPr>
-        <w:t xml:space="preserve"> the logistic regression problem for your specific data. </w:t>
-      </w:r>
-      <w:r>
-        <w:rPr>
-          <w:rFonts w:cs="Helvetica"/>
-        </w:rPr>
-        <w:t xml:space="preserve">In </w:t>
-      </w:r>
-      <w:r>
-        <w:rPr>
-          <w:rFonts w:cs="Helvetica"/>
-        </w:rPr>
-        <w:t xml:space="preserve">MultiPEN </w:t>
-      </w:r>
-      <w:r>
-        <w:rPr>
-          <w:rFonts w:cs="Helvetica"/>
-        </w:rPr>
-        <w:t>the module to do precisely that</w:t>
-      </w:r>
-      <w:r>
-        <w:rPr>
-          <w:rFonts w:cs="Helvetica"/>
-        </w:rPr>
-        <w:t xml:space="preserve"> </w:t>
-      </w:r>
-      <w:r>
-        <w:rPr>
-          <w:rFonts w:cs="Helvetica"/>
-        </w:rPr>
-        <w:t>is</w:t>
-      </w:r>
-      <w:r>
-        <w:rPr>
-          <w:rFonts w:cs="Helvetica"/>
-        </w:rPr>
-        <w:t xml:space="preserve"> </w:t>
-      </w:r>
       <w:proofErr w:type="spellStart"/>
       <w:r>
         <w:rPr>
@@ -357,12 +1915,14 @@
           <w:rFonts w:ascii="Calibri" w:hAnsi="Calibri"/>
         </w:rPr>
       </w:pPr>
+      <w:bookmarkStart w:id="2" w:name="_Toc464463307"/>
       <w:r>
         <w:rPr>
           <w:rFonts w:ascii="Calibri" w:hAnsi="Calibri"/>
         </w:rPr>
         <w:t>Syntax</w:t>
       </w:r>
+      <w:bookmarkEnd w:id="2"/>
     </w:p>
     <w:p>
       <w:pPr>
@@ -512,12 +2072,14 @@
           <w:rFonts w:ascii="Calibri" w:hAnsi="Calibri"/>
         </w:rPr>
       </w:pPr>
+      <w:bookmarkStart w:id="3" w:name="_Toc464463308"/>
       <w:r>
         <w:rPr>
           <w:rFonts w:ascii="Calibri" w:hAnsi="Calibri"/>
         </w:rPr>
         <w:t>Description</w:t>
       </w:r>
+      <w:bookmarkEnd w:id="3"/>
     </w:p>
     <w:p>
       <w:pPr>
@@ -656,6 +2218,56 @@
           <w:rFonts w:cs="Helvetica"/>
         </w:rPr>
         <w:t xml:space="preserve"> tabular format where the rows are the features (genes and/or metabolites) and the columns are the samples.</w:t>
+      </w:r>
+      <w:r>
+        <w:rPr>
+          <w:rFonts w:cs="Helvetica"/>
+        </w:rPr>
+        <w:t xml:space="preserve"> An example of a file containing expression data is shown in </w:t>
+      </w:r>
+      <w:r>
+        <w:rPr>
+          <w:rFonts w:cs="Helvetica"/>
+        </w:rPr>
+        <w:fldChar w:fldCharType="begin"/>
+      </w:r>
+      <w:r>
+        <w:rPr>
+          <w:rFonts w:cs="Helvetica"/>
+        </w:rPr>
+        <w:instrText xml:space="preserve"> REF _Ref464462655 \h </w:instrText>
+      </w:r>
+      <w:r>
+        <w:rPr>
+          <w:rFonts w:cs="Helvetica"/>
+        </w:rPr>
+      </w:r>
+      <w:r>
+        <w:rPr>
+          <w:rFonts w:cs="Helvetica"/>
+        </w:rPr>
+        <w:fldChar w:fldCharType="separate"/>
+      </w:r>
+      <w:r>
+        <w:t xml:space="preserve">Figure </w:t>
+      </w:r>
+      <w:r>
+        <w:rPr>
+          <w:noProof/>
+        </w:rPr>
+        <w:t>1</w:t>
+      </w:r>
+      <w:r>
+        <w:rPr>
+          <w:rFonts w:cs="Helvetica"/>
+        </w:rPr>
+        <w:fldChar w:fldCharType="end"/>
+      </w:r>
+      <w:r>
+        <w:rPr>
+          <w:rFonts w:cs="Helvetica"/>
+        </w:rPr>
+        <w:t xml:space="preserve"> c).</w:t>
       </w:r>
     </w:p>
     <w:p>
@@ -757,7 +2369,6 @@
         <w:rPr>
           <w:rFonts w:cs="Helvetica"/>
         </w:rPr>
-        <w:lastRenderedPageBreak/>
         <w:t xml:space="preserve">where </w:t>
       </w:r>
       <w:r>
@@ -785,6 +2396,62 @@
           <w:rFonts w:cs="Helvetica"/>
         </w:rPr>
         <w:t xml:space="preserve"> are indexes of the connected nodes and score is a number in the range [0,1] representing the interaction confidence score (where 1 corresponds to the maximum level of confidence).</w:t>
+      </w:r>
+      <w:r>
+        <w:rPr>
+          <w:rFonts w:cs="Helvetica"/>
+        </w:rPr>
+        <w:t xml:space="preserve"> </w:t>
+      </w:r>
+      <w:r>
+        <w:rPr>
+          <w:rFonts w:cs="Helvetica"/>
+        </w:rPr>
+        <w:t xml:space="preserve">An example is shown in </w:t>
+      </w:r>
+      <w:r>
+        <w:rPr>
+          <w:rFonts w:cs="Helvetica"/>
+        </w:rPr>
+        <w:fldChar w:fldCharType="begin"/>
+      </w:r>
+      <w:r>
+        <w:rPr>
+          <w:rFonts w:cs="Helvetica"/>
+        </w:rPr>
+        <w:instrText xml:space="preserve"> REF _Ref464462655 \h </w:instrText>
+      </w:r>
+      <w:r>
+        <w:rPr>
+          <w:rFonts w:cs="Helvetica"/>
+        </w:rPr>
+      </w:r>
+      <w:r>
+        <w:rPr>
+          <w:rFonts w:cs="Helvetica"/>
+        </w:rPr>
+        <w:fldChar w:fldCharType="separate"/>
+      </w:r>
+      <w:r>
+        <w:t xml:space="preserve">Figure </w:t>
+      </w:r>
+      <w:r>
+        <w:rPr>
+          <w:noProof/>
+        </w:rPr>
+        <w:t>1</w:t>
+      </w:r>
+      <w:r>
+        <w:rPr>
+          <w:rFonts w:cs="Helvetica"/>
+        </w:rPr>
+        <w:fldChar w:fldCharType="end"/>
+      </w:r>
+      <w:r>
+        <w:rPr>
+          <w:rFonts w:cs="Helvetica"/>
+        </w:rPr>
+        <w:t xml:space="preserve"> b).</w:t>
       </w:r>
     </w:p>
     <w:p>
@@ -814,16 +2481,15 @@
     <w:p>
       <w:pPr>
         <w:pStyle w:val="ListParagraph"/>
-        <w:ind w:left="0"/>
-        <w:rPr>
-          <w:rFonts w:cs="Helvetica"/>
-        </w:rPr>
-      </w:pPr>
-      <w:r>
-        <w:rPr>
-          <w:rFonts w:cs="Helvetica"/>
-        </w:rPr>
-        <w:tab/>
+        <w:ind w:left="709"/>
+        <w:rPr>
+          <w:rFonts w:cs="Helvetica"/>
+        </w:rPr>
+      </w:pPr>
+      <w:r>
+        <w:rPr>
+          <w:rFonts w:cs="Helvetica"/>
+        </w:rPr>
         <w:t>For each sample s</w:t>
       </w:r>
       <w:r>
@@ -837,6 +2503,56 @@
           <w:rFonts w:cs="Helvetica"/>
         </w:rPr>
         <w:t>1).</w:t>
+      </w:r>
+      <w:r>
+        <w:rPr>
+          <w:rFonts w:cs="Helvetica"/>
+        </w:rPr>
+        <w:t xml:space="preserve"> An example of this file is shown in </w:t>
+      </w:r>
+      <w:r>
+        <w:rPr>
+          <w:rFonts w:cs="Helvetica"/>
+        </w:rPr>
+        <w:fldChar w:fldCharType="begin"/>
+      </w:r>
+      <w:r>
+        <w:rPr>
+          <w:rFonts w:cs="Helvetica"/>
+        </w:rPr>
+        <w:instrText xml:space="preserve"> REF _Ref464462655 \h </w:instrText>
+      </w:r>
+      <w:r>
+        <w:rPr>
+          <w:rFonts w:cs="Helvetica"/>
+        </w:rPr>
+      </w:r>
+      <w:r>
+        <w:rPr>
+          <w:rFonts w:cs="Helvetica"/>
+        </w:rPr>
+        <w:fldChar w:fldCharType="separate"/>
+      </w:r>
+      <w:r>
+        <w:t xml:space="preserve">Figure </w:t>
+      </w:r>
+      <w:r>
+        <w:rPr>
+          <w:noProof/>
+        </w:rPr>
+        <w:t>1</w:t>
+      </w:r>
+      <w:r>
+        <w:rPr>
+          <w:rFonts w:cs="Helvetica"/>
+        </w:rPr>
+        <w:fldChar w:fldCharType="end"/>
+      </w:r>
+      <w:r>
+        <w:rPr>
+          <w:rFonts w:cs="Helvetica"/>
+        </w:rPr>
+        <w:t xml:space="preserve"> a) where each row contains the class for one sample. </w:t>
       </w:r>
     </w:p>
     <w:p>
@@ -962,11 +2678,111 @@
     </w:p>
     <w:p>
       <w:pPr>
+        <w:keepNext/>
+      </w:pPr>
+      <w:r>
+        <w:rPr>
+          <w:rFonts w:cs="Helvetica"/>
+          <w:noProof/>
+          <w:lang w:eastAsia="en-GB"/>
+        </w:rPr>
+        <w:drawing>
+          <wp:inline distT="0" distB="0" distL="0" distR="0" wp14:anchorId="42A1C9CE" wp14:editId="34C9A8DF">
+            <wp:extent cx="5720080" cy="5114290"/>
+            <wp:effectExtent l="0" t="0" r="0" b="0"/>
+            <wp:docPr id="8" name="Picture 8" descr="figures/figure-example-input-files.png"/>
+            <wp:cNvGraphicFramePr>
+              <a:graphicFrameLocks xmlns:a="http://schemas.openxmlformats.org/drawingml/2006/main" noChangeAspect="1"/>
+            </wp:cNvGraphicFramePr>
+            <a:graphic xmlns:a="http://schemas.openxmlformats.org/drawingml/2006/main">
+              <a:graphicData uri="http://schemas.openxmlformats.org/drawingml/2006/picture">
+                <pic:pic xmlns:pic="http://schemas.openxmlformats.org/drawingml/2006/picture">
+                  <pic:nvPicPr>
+                    <pic:cNvPr id="0" name="Picture 1" descr="figures/figure-example-input-files.png"/>
+                    <pic:cNvPicPr>
+                      <a:picLocks noChangeAspect="1" noChangeArrowheads="1"/>
+                    </pic:cNvPicPr>
+                  </pic:nvPicPr>
+                  <pic:blipFill>
+                    <a:blip r:embed="rId6">
+                      <a:extLst>
+                        <a:ext uri="{28A0092B-C50C-407E-A947-70E740481C1C}">
+                          <a14:useLocalDpi xmlns:a14="http://schemas.microsoft.com/office/drawing/2010/main" val="0"/>
+                        </a:ext>
+                      </a:extLst>
+                    </a:blip>
+                    <a:srcRect/>
+                    <a:stretch>
+                      <a:fillRect/>
+                    </a:stretch>
+                  </pic:blipFill>
+                  <pic:spPr bwMode="auto">
+                    <a:xfrm>
+                      <a:off x="0" y="0"/>
+                      <a:ext cx="5720080" cy="5114290"/>
+                    </a:xfrm>
+                    <a:prstGeom prst="rect">
+                      <a:avLst/>
+                    </a:prstGeom>
+                    <a:noFill/>
+                    <a:ln>
+                      <a:noFill/>
+                    </a:ln>
+                  </pic:spPr>
+                </pic:pic>
+              </a:graphicData>
+            </a:graphic>
+          </wp:inline>
+        </w:drawing>
+      </w:r>
+    </w:p>
+    <w:p>
+      <w:pPr>
+        <w:pStyle w:val="Caption"/>
+        <w:jc w:val="center"/>
+        <w:rPr>
+          <w:rFonts w:cs="Helvetica"/>
+        </w:rPr>
+      </w:pPr>
+      <w:bookmarkStart w:id="4" w:name="_Ref464462655"/>
+      <w:r>
+        <w:t xml:space="preserve">Figure </w:t>
+      </w:r>
+      <w:fldSimple w:instr=" SEQ Figure \* ARABIC ">
+        <w:r>
+          <w:rPr>
+            <w:noProof/>
+          </w:rPr>
+          <w:t>1</w:t>
+        </w:r>
+      </w:fldSimple>
+      <w:bookmarkEnd w:id="4"/>
+      <w:r>
+        <w:t>. Cross Validation: Example of input files</w:t>
+      </w:r>
+    </w:p>
+    <w:p>
+      <w:pPr>
+        <w:rPr>
+          <w:rFonts w:cs="Helvetica"/>
+        </w:rPr>
+      </w:pPr>
+    </w:p>
+    <w:p>
+      <w:pPr>
+        <w:rPr>
+          <w:rFonts w:cs="Helvetica"/>
+        </w:rPr>
+      </w:pPr>
+    </w:p>
+    <w:p>
+      <w:pPr>
         <w:pStyle w:val="Heading2"/>
         <w:rPr>
           <w:rFonts w:ascii="Calibri" w:hAnsi="Calibri"/>
         </w:rPr>
       </w:pPr>
+      <w:bookmarkStart w:id="5" w:name="_Toc464463309"/>
       <w:r>
         <w:rPr>
           <w:rFonts w:ascii="Calibri" w:hAnsi="Calibri"/>
@@ -979,6 +2795,7 @@
         </w:rPr>
         <w:t xml:space="preserve"> Output Files</w:t>
       </w:r>
+      <w:bookmarkEnd w:id="5"/>
     </w:p>
     <w:p>
       <w:pPr>
@@ -1056,12 +2873,14 @@
           <w:rFonts w:ascii="Calibri" w:hAnsi="Calibri"/>
         </w:rPr>
       </w:pPr>
+      <w:bookmarkStart w:id="6" w:name="_Toc464463310"/>
       <w:r>
         <w:rPr>
           <w:rFonts w:ascii="Calibri" w:hAnsi="Calibri"/>
         </w:rPr>
         <w:t>Example - OS</w:t>
       </w:r>
+      <w:bookmarkEnd w:id="6"/>
     </w:p>
     <w:p/>
     <w:p>
@@ -1117,7 +2936,13 @@
         <w:rPr>
           <w:rFonts w:cs="Helvetica"/>
         </w:rPr>
-        <w:t>Create variables for the paths to stand-alone application, output</w:t>
+        <w:t>Then c</w:t>
+      </w:r>
+      <w:r>
+        <w:rPr>
+          <w:rFonts w:cs="Helvetica"/>
+        </w:rPr>
+        <w:t>reate variables for the paths to stand-alone application, output</w:t>
       </w:r>
       <w:r>
         <w:rPr>
@@ -1129,7 +2954,7 @@
         <w:rPr>
           <w:rFonts w:cs="Helvetica"/>
         </w:rPr>
-        <w:t xml:space="preserve"> (example) input files.</w:t>
+        <w:t xml:space="preserve"> input files by typing:</w:t>
       </w:r>
     </w:p>
     <w:p>
@@ -1998,6 +3823,70 @@
           <w:rFonts w:cs="Helvetica"/>
         </w:rPr>
       </w:pPr>
+      <w:r>
+        <w:rPr>
+          <w:rFonts w:cs="Helvetica"/>
+        </w:rPr>
+        <w:t>Note that</w:t>
+      </w:r>
+      <w:r>
+        <w:rPr>
+          <w:rFonts w:cs="Helvetica"/>
+        </w:rPr>
+        <w:t xml:space="preserve"> in this example we are</w:t>
+      </w:r>
+      <w:r>
+        <w:rPr>
+          <w:rFonts w:cs="Helvetica"/>
+        </w:rPr>
+        <w:t xml:space="preserve"> using the example files provided with </w:t>
+      </w:r>
+      <w:r>
+        <w:rPr>
+          <w:rFonts w:cs="Helvetica"/>
+        </w:rPr>
+        <w:t>the</w:t>
+      </w:r>
+      <w:r>
+        <w:rPr>
+          <w:rFonts w:cs="Helvetica"/>
+        </w:rPr>
+        <w:t xml:space="preserve"> application</w:t>
+      </w:r>
+      <w:r>
+        <w:rPr>
+          <w:rFonts w:cs="Helvetica"/>
+        </w:rPr>
+        <w:t>.</w:t>
+      </w:r>
+      <w:r>
+        <w:rPr>
+          <w:rFonts w:cs="Helvetica"/>
+        </w:rPr>
+        <w:t xml:space="preserve"> All the files used as example as located in the folder: </w:t>
+      </w:r>
+      <w:proofErr w:type="spellStart"/>
+      <w:r>
+        <w:rPr>
+          <w:rFonts w:cs="Helvetica"/>
+          <w:i/>
+        </w:rPr>
+        <w:t>ExampleInputs</w:t>
+      </w:r>
+      <w:proofErr w:type="spellEnd"/>
+      <w:r>
+        <w:rPr>
+          <w:rFonts w:cs="Helvetica"/>
+          <w:i/>
+        </w:rPr>
+        <w:t>/</w:t>
+      </w:r>
+      <w:r>
+        <w:rPr>
+          <w:rFonts w:cs="Helvetica"/>
+        </w:rPr>
+        <w:t>.</w:t>
+      </w:r>
     </w:p>
     <w:p>
       <w:pPr>
@@ -2006,17 +3895,49 @@
           <w:rFonts w:cs="Helvetica"/>
         </w:rPr>
       </w:pPr>
-      <w:r>
-        <w:rPr>
-          <w:rFonts w:cs="Helvetica"/>
-        </w:rPr>
-        <w:t xml:space="preserve">Run </w:t>
+    </w:p>
+    <w:p>
+      <w:pPr>
+        <w:outlineLvl w:val="0"/>
+        <w:rPr>
+          <w:rFonts w:cs="Helvetica"/>
+        </w:rPr>
+      </w:pPr>
+      <w:r>
+        <w:rPr>
+          <w:rFonts w:cs="Helvetica"/>
+        </w:rPr>
+        <w:t>Next, r</w:t>
+      </w:r>
+      <w:r>
+        <w:rPr>
+          <w:rFonts w:cs="Helvetica"/>
+        </w:rPr>
+        <w:t xml:space="preserve">un </w:t>
       </w:r>
       <w:r>
         <w:rPr>
           <w:rFonts w:cs="Helvetica"/>
         </w:rPr>
         <w:t>Cross Validation</w:t>
+      </w:r>
+      <w:r>
+        <w:rPr>
+          <w:rFonts w:cs="Helvetica"/>
+        </w:rPr>
+        <w:t xml:space="preserve"> with</w:t>
+      </w:r>
+      <w:r>
+        <w:rPr>
+          <w:rFonts w:cs="Helvetica"/>
+        </w:rPr>
+        <w:t xml:space="preserve"> the following command</w:t>
+      </w:r>
+      <w:r>
+        <w:rPr>
+          <w:rFonts w:cs="Helvetica"/>
+        </w:rPr>
+        <w:t>:</w:t>
       </w:r>
     </w:p>
     <w:p>
@@ -2303,9 +4224,15 @@
     <w:p>
       <w:pPr>
         <w:rPr>
-          <w:rFonts w:cs="Helvetica"/>
-        </w:rPr>
-      </w:pPr>
+          <w:rFonts w:eastAsiaTheme="majorEastAsia" w:cstheme="majorBidi"/>
+          <w:color w:val="2E74B5" w:themeColor="accent1" w:themeShade="BF"/>
+          <w:sz w:val="32"/>
+          <w:szCs w:val="32"/>
+        </w:rPr>
+      </w:pPr>
+      <w:r>
+        <w:br w:type="page"/>
+      </w:r>
     </w:p>
     <w:p>
       <w:pPr>
@@ -2314,12 +4241,14 @@
           <w:rFonts w:ascii="Calibri" w:hAnsi="Calibri"/>
         </w:rPr>
       </w:pPr>
+      <w:bookmarkStart w:id="7" w:name="_Toc464463311"/>
       <w:r>
         <w:rPr>
           <w:rFonts w:ascii="Calibri" w:hAnsi="Calibri"/>
         </w:rPr>
         <w:t>Feature Selection</w:t>
       </w:r>
+      <w:bookmarkEnd w:id="7"/>
     </w:p>
     <w:p>
       <w:pPr>
@@ -2427,12 +4356,14 @@
           <w:rFonts w:ascii="Calibri" w:hAnsi="Calibri"/>
         </w:rPr>
       </w:pPr>
+      <w:bookmarkStart w:id="8" w:name="_Toc464463312"/>
       <w:r>
         <w:rPr>
           <w:rFonts w:ascii="Calibri" w:hAnsi="Calibri"/>
         </w:rPr>
         <w:t>Syntax</w:t>
       </w:r>
+      <w:bookmarkEnd w:id="8"/>
     </w:p>
     <w:p>
       <w:pPr>
@@ -2688,12 +4619,14 @@
           <w:rFonts w:ascii="Calibri" w:hAnsi="Calibri"/>
         </w:rPr>
       </w:pPr>
+      <w:bookmarkStart w:id="9" w:name="_Toc464463313"/>
       <w:r>
         <w:rPr>
           <w:rFonts w:ascii="Calibri" w:hAnsi="Calibri"/>
         </w:rPr>
         <w:t>Description</w:t>
       </w:r>
+      <w:bookmarkEnd w:id="9"/>
     </w:p>
     <w:p>
       <w:pPr>
@@ -3410,12 +5343,14 @@
           <w:rFonts w:ascii="Calibri" w:hAnsi="Calibri"/>
         </w:rPr>
       </w:pPr>
+      <w:bookmarkStart w:id="10" w:name="_Toc464463314"/>
       <w:r>
         <w:rPr>
           <w:rFonts w:ascii="Calibri" w:hAnsi="Calibri"/>
         </w:rPr>
         <w:t>Feature Selection Output Files</w:t>
       </w:r>
+      <w:bookmarkEnd w:id="10"/>
     </w:p>
     <w:p>
       <w:pPr>
@@ -3631,6 +5566,7 @@
           <w:rFonts w:ascii="Calibri" w:hAnsi="Calibri"/>
         </w:rPr>
       </w:pPr>
+      <w:bookmarkStart w:id="11" w:name="_Toc464463315"/>
       <w:r>
         <w:rPr>
           <w:rFonts w:ascii="Calibri" w:hAnsi="Calibri"/>
@@ -3643,6 +5579,7 @@
         </w:rPr>
         <w:t xml:space="preserve"> - OS</w:t>
       </w:r>
+      <w:bookmarkEnd w:id="11"/>
     </w:p>
     <w:p/>
     <w:p>
@@ -4911,17 +6848,34 @@
     <w:p/>
     <w:p>
       <w:pPr>
+        <w:rPr>
+          <w:rFonts w:eastAsiaTheme="majorEastAsia" w:cstheme="majorBidi"/>
+          <w:color w:val="2E74B5" w:themeColor="accent1" w:themeShade="BF"/>
+          <w:sz w:val="32"/>
+          <w:szCs w:val="32"/>
+        </w:rPr>
+      </w:pPr>
+      <w:bookmarkStart w:id="12" w:name="_Toc464463316"/>
+      <w:r>
+        <w:br w:type="page"/>
+      </w:r>
+    </w:p>
+    <w:p>
+      <w:pPr>
         <w:pStyle w:val="Heading1"/>
         <w:rPr>
           <w:rFonts w:ascii="Calibri" w:hAnsi="Calibri"/>
         </w:rPr>
       </w:pPr>
+      <w:bookmarkStart w:id="13" w:name="_GoBack"/>
+      <w:bookmarkEnd w:id="13"/>
       <w:r>
         <w:rPr>
           <w:rFonts w:ascii="Calibri" w:hAnsi="Calibri"/>
         </w:rPr>
         <w:t>Hierarchical Clustering</w:t>
       </w:r>
+      <w:bookmarkEnd w:id="12"/>
     </w:p>
     <w:p/>
     <w:p>
@@ -4931,12 +6885,14 @@
           <w:rFonts w:ascii="Calibri" w:hAnsi="Calibri"/>
         </w:rPr>
       </w:pPr>
+      <w:bookmarkStart w:id="14" w:name="_Toc464463317"/>
       <w:r>
         <w:rPr>
           <w:rFonts w:ascii="Calibri" w:hAnsi="Calibri"/>
         </w:rPr>
         <w:t>Syntax</w:t>
       </w:r>
+      <w:bookmarkEnd w:id="14"/>
     </w:p>
     <w:p>
       <w:pPr>
@@ -4945,12 +6901,14 @@
           <w:rFonts w:ascii="Calibri" w:hAnsi="Calibri"/>
         </w:rPr>
       </w:pPr>
+      <w:bookmarkStart w:id="15" w:name="_Toc464463318"/>
       <w:r>
         <w:rPr>
           <w:rFonts w:ascii="Calibri" w:hAnsi="Calibri"/>
         </w:rPr>
         <w:t>Description</w:t>
       </w:r>
+      <w:bookmarkEnd w:id="15"/>
     </w:p>
     <w:p>
       <w:pPr>
@@ -4959,12 +6917,14 @@
           <w:rFonts w:ascii="Calibri" w:hAnsi="Calibri"/>
         </w:rPr>
       </w:pPr>
+      <w:bookmarkStart w:id="16" w:name="_Toc464463319"/>
       <w:r>
         <w:rPr>
           <w:rFonts w:ascii="Calibri" w:hAnsi="Calibri"/>
         </w:rPr>
         <w:t>Output Files</w:t>
       </w:r>
+      <w:bookmarkEnd w:id="16"/>
     </w:p>
     <w:p>
       <w:pPr>
@@ -5014,8 +6974,6 @@
           <w:rFonts w:ascii="Calibri" w:hAnsi="Calibri"/>
         </w:rPr>
       </w:pPr>
-      <w:bookmarkStart w:id="0" w:name="_GoBack"/>
-      <w:bookmarkEnd w:id="0"/>
     </w:p>
     <w:p>
       <w:pPr>
@@ -5024,12 +6982,14 @@
           <w:rFonts w:ascii="Calibri" w:hAnsi="Calibri"/>
         </w:rPr>
       </w:pPr>
+      <w:bookmarkStart w:id="17" w:name="_Toc464463320"/>
       <w:r>
         <w:rPr>
           <w:rFonts w:ascii="Calibri" w:hAnsi="Calibri"/>
         </w:rPr>
         <w:t>Example - OS</w:t>
       </w:r>
+      <w:bookmarkEnd w:id="17"/>
     </w:p>
     <w:p/>
     <w:p>
@@ -5431,7 +7391,7 @@
                     </pic:cNvPicPr>
                   </pic:nvPicPr>
                   <pic:blipFill>
-                    <a:blip r:embed="rId6">
+                    <a:blip r:embed="rId7">
                       <a:extLst>
                         <a:ext uri="{28A0092B-C50C-407E-A947-70E740481C1C}">
                           <a14:useLocalDpi xmlns:a14="http://schemas.microsoft.com/office/drawing/2010/main" val="0"/>
@@ -5471,14 +7431,27 @@
       <w:r>
         <w:t xml:space="preserve">Figure </w:t>
       </w:r>
-      <w:fldSimple w:instr=" SEQ Figure \* ARABIC ">
-        <w:r>
-          <w:rPr>
-            <w:noProof/>
-          </w:rPr>
-          <w:t>1</w:t>
-        </w:r>
-      </w:fldSimple>
+      <w:r>
+        <w:fldChar w:fldCharType="begin"/>
+      </w:r>
+      <w:r>
+        <w:instrText xml:space="preserve"> SEQ Figure \* ARABIC </w:instrText>
+      </w:r>
+      <w:r>
+        <w:fldChar w:fldCharType="separate"/>
+      </w:r>
+      <w:r>
+        <w:rPr>
+          <w:noProof/>
+        </w:rPr>
+        <w:t>2</w:t>
+      </w:r>
+      <w:r>
+        <w:rPr>
+          <w:noProof/>
+        </w:rPr>
+        <w:fldChar w:fldCharType="end"/>
+      </w:r>
       <w:r>
         <w:t>: Example of a figure for hierarchical clustering</w:t>
       </w:r>
@@ -5493,12 +7466,14 @@
           <w:rFonts w:ascii="Calibri" w:hAnsi="Calibri"/>
         </w:rPr>
       </w:pPr>
+      <w:bookmarkStart w:id="18" w:name="_Toc464463321"/>
       <w:r>
         <w:rPr>
           <w:rFonts w:ascii="Calibri" w:hAnsi="Calibri"/>
         </w:rPr>
         <w:t>Module Name</w:t>
       </w:r>
+      <w:bookmarkEnd w:id="18"/>
     </w:p>
     <w:p>
       <w:pPr>
@@ -5507,12 +7482,14 @@
           <w:rFonts w:ascii="Calibri" w:hAnsi="Calibri"/>
         </w:rPr>
       </w:pPr>
+      <w:bookmarkStart w:id="19" w:name="_Toc464463322"/>
       <w:r>
         <w:rPr>
           <w:rFonts w:ascii="Calibri" w:hAnsi="Calibri"/>
         </w:rPr>
         <w:t>Syntax</w:t>
       </w:r>
+      <w:bookmarkEnd w:id="19"/>
     </w:p>
     <w:p>
       <w:pPr>
@@ -5521,12 +7498,14 @@
           <w:rFonts w:ascii="Calibri" w:hAnsi="Calibri"/>
         </w:rPr>
       </w:pPr>
+      <w:bookmarkStart w:id="20" w:name="_Toc464463323"/>
       <w:r>
         <w:rPr>
           <w:rFonts w:ascii="Calibri" w:hAnsi="Calibri"/>
         </w:rPr>
         <w:t>Description</w:t>
       </w:r>
+      <w:bookmarkEnd w:id="20"/>
     </w:p>
     <w:p>
       <w:pPr>
@@ -5535,12 +7514,14 @@
           <w:rFonts w:ascii="Calibri" w:hAnsi="Calibri"/>
         </w:rPr>
       </w:pPr>
+      <w:bookmarkStart w:id="21" w:name="_Toc464463324"/>
       <w:r>
         <w:rPr>
           <w:rFonts w:ascii="Calibri" w:hAnsi="Calibri"/>
         </w:rPr>
         <w:t>Output Files</w:t>
       </w:r>
+      <w:bookmarkEnd w:id="21"/>
     </w:p>
     <w:p>
       <w:pPr>
@@ -5549,12 +7530,14 @@
           <w:rFonts w:ascii="Calibri" w:hAnsi="Calibri"/>
         </w:rPr>
       </w:pPr>
+      <w:bookmarkStart w:id="22" w:name="_Toc464463325"/>
       <w:r>
         <w:rPr>
           <w:rFonts w:ascii="Calibri" w:hAnsi="Calibri"/>
         </w:rPr>
         <w:t>Example - OS</w:t>
       </w:r>
+      <w:bookmarkEnd w:id="22"/>
     </w:p>
     <w:p/>
     <w:p>
@@ -5571,12 +7554,14 @@
           <w:rFonts w:ascii="Calibri" w:hAnsi="Calibri"/>
         </w:rPr>
       </w:pPr>
+      <w:bookmarkStart w:id="23" w:name="_Toc464463326"/>
       <w:r>
         <w:rPr>
           <w:rFonts w:ascii="Calibri" w:hAnsi="Calibri"/>
         </w:rPr>
         <w:t>References</w:t>
       </w:r>
+      <w:bookmarkEnd w:id="23"/>
     </w:p>
     <w:p>
       <w:pPr>
@@ -6696,7 +8681,6 @@
   <w:style w:type="character" w:default="1" w:styleId="DefaultParagraphFont">
     <w:name w:val="Default Paragraph Font"/>
     <w:uiPriority w:val="1"/>
-    <w:semiHidden/>
     <w:unhideWhenUsed/>
   </w:style>
   <w:style w:type="table" w:default="1" w:styleId="TableNormal">
@@ -7044,13 +9028,16 @@
     <w:unhideWhenUsed/>
     <w:rsid w:val="005D722C"/>
     <w:pPr>
-      <w:spacing w:before="360"/>
+      <w:spacing w:before="240" w:after="120"/>
     </w:pPr>
     <w:rPr>
-      <w:rFonts w:asciiTheme="majorHAnsi" w:hAnsiTheme="majorHAnsi"/>
+      <w:rFonts w:asciiTheme="minorHAnsi" w:hAnsiTheme="minorHAnsi"/>
       <w:b/>
       <w:bCs/>
       <w:caps/>
+      <w:sz w:val="22"/>
+      <w:szCs w:val="22"/>
+      <w:u w:val="single"/>
     </w:rPr>
   </w:style>
   <w:style w:type="paragraph" w:styleId="TOC2">
@@ -7061,15 +9048,13 @@
     <w:uiPriority w:val="39"/>
     <w:unhideWhenUsed/>
     <w:rsid w:val="005D722C"/>
-    <w:pPr>
-      <w:spacing w:before="240"/>
-    </w:pPr>
     <w:rPr>
       <w:rFonts w:asciiTheme="minorHAnsi" w:hAnsiTheme="minorHAnsi"/>
       <w:b/>
       <w:bCs/>
-      <w:sz w:val="20"/>
-      <w:szCs w:val="20"/>
+      <w:smallCaps/>
+      <w:sz w:val="22"/>
+      <w:szCs w:val="22"/>
     </w:rPr>
   </w:style>
   <w:style w:type="paragraph" w:styleId="TOC3">
@@ -7080,13 +9065,11 @@
     <w:uiPriority w:val="39"/>
     <w:unhideWhenUsed/>
     <w:rsid w:val="005D722C"/>
-    <w:pPr>
-      <w:ind w:left="240"/>
-    </w:pPr>
     <w:rPr>
       <w:rFonts w:asciiTheme="minorHAnsi" w:hAnsiTheme="minorHAnsi"/>
-      <w:sz w:val="20"/>
-      <w:szCs w:val="20"/>
+      <w:smallCaps/>
+      <w:sz w:val="22"/>
+      <w:szCs w:val="22"/>
     </w:rPr>
   </w:style>
   <w:style w:type="paragraph" w:styleId="TOC4">
@@ -7097,13 +9080,10 @@
     <w:uiPriority w:val="39"/>
     <w:unhideWhenUsed/>
     <w:rsid w:val="005D722C"/>
-    <w:pPr>
-      <w:ind w:left="480"/>
-    </w:pPr>
     <w:rPr>
       <w:rFonts w:asciiTheme="minorHAnsi" w:hAnsiTheme="minorHAnsi"/>
-      <w:sz w:val="20"/>
-      <w:szCs w:val="20"/>
+      <w:sz w:val="22"/>
+      <w:szCs w:val="22"/>
     </w:rPr>
   </w:style>
   <w:style w:type="paragraph" w:styleId="TOC5">
@@ -7114,13 +9094,10 @@
     <w:uiPriority w:val="39"/>
     <w:unhideWhenUsed/>
     <w:rsid w:val="005D722C"/>
-    <w:pPr>
-      <w:ind w:left="720"/>
-    </w:pPr>
     <w:rPr>
       <w:rFonts w:asciiTheme="minorHAnsi" w:hAnsiTheme="minorHAnsi"/>
-      <w:sz w:val="20"/>
-      <w:szCs w:val="20"/>
+      <w:sz w:val="22"/>
+      <w:szCs w:val="22"/>
     </w:rPr>
   </w:style>
   <w:style w:type="paragraph" w:styleId="TOC6">
@@ -7131,13 +9108,10 @@
     <w:uiPriority w:val="39"/>
     <w:unhideWhenUsed/>
     <w:rsid w:val="005D722C"/>
-    <w:pPr>
-      <w:ind w:left="960"/>
-    </w:pPr>
     <w:rPr>
       <w:rFonts w:asciiTheme="minorHAnsi" w:hAnsiTheme="minorHAnsi"/>
-      <w:sz w:val="20"/>
-      <w:szCs w:val="20"/>
+      <w:sz w:val="22"/>
+      <w:szCs w:val="22"/>
     </w:rPr>
   </w:style>
   <w:style w:type="paragraph" w:styleId="TOC7">
@@ -7148,13 +9122,10 @@
     <w:uiPriority w:val="39"/>
     <w:unhideWhenUsed/>
     <w:rsid w:val="005D722C"/>
-    <w:pPr>
-      <w:ind w:left="1200"/>
-    </w:pPr>
     <w:rPr>
       <w:rFonts w:asciiTheme="minorHAnsi" w:hAnsiTheme="minorHAnsi"/>
-      <w:sz w:val="20"/>
-      <w:szCs w:val="20"/>
+      <w:sz w:val="22"/>
+      <w:szCs w:val="22"/>
     </w:rPr>
   </w:style>
   <w:style w:type="paragraph" w:styleId="TOC8">
@@ -7165,13 +9136,10 @@
     <w:uiPriority w:val="39"/>
     <w:unhideWhenUsed/>
     <w:rsid w:val="005D722C"/>
-    <w:pPr>
-      <w:ind w:left="1440"/>
-    </w:pPr>
     <w:rPr>
       <w:rFonts w:asciiTheme="minorHAnsi" w:hAnsiTheme="minorHAnsi"/>
-      <w:sz w:val="20"/>
-      <w:szCs w:val="20"/>
+      <w:sz w:val="22"/>
+      <w:szCs w:val="22"/>
     </w:rPr>
   </w:style>
   <w:style w:type="paragraph" w:styleId="TOC9">
@@ -7182,13 +9150,10 @@
     <w:uiPriority w:val="39"/>
     <w:unhideWhenUsed/>
     <w:rsid w:val="005D722C"/>
-    <w:pPr>
-      <w:ind w:left="1680"/>
-    </w:pPr>
     <w:rPr>
       <w:rFonts w:asciiTheme="minorHAnsi" w:hAnsiTheme="minorHAnsi"/>
-      <w:sz w:val="20"/>
-      <w:szCs w:val="20"/>
+      <w:sz w:val="22"/>
+      <w:szCs w:val="22"/>
     </w:rPr>
   </w:style>
   <w:style w:type="paragraph" w:styleId="Caption">

</xml_diff>